<commit_message>
Incremento documentacao etapa 3 e novos prints
</commit_message>
<xml_diff>
--- a/Documentacao/Etapa 3/Paulo Henrique da Cruz - Projeto Integrado - Puc Minas.docx
+++ b/Documentacao/Etapa 3/Paulo Henrique da Cruz - Projeto Integrado - Puc Minas.docx
@@ -18406,58 +18406,44 @@
           <w:szCs w:val="24"/>
         </w:rPr>
         <w:lastRenderedPageBreak/>
-        <w:t xml:space="preserve">Cenário </w:t>
-      </w:r>
-      <w:r>
-        <w:rPr>
-          <w:sz w:val="24"/>
-          <w:szCs w:val="24"/>
-        </w:rPr>
-        <w:t>2</w:t>
-      </w:r>
-      <w:r>
-        <w:rPr>
-          <w:sz w:val="24"/>
-          <w:szCs w:val="24"/>
-        </w:rPr>
-        <w:t xml:space="preserve"> - </w:t>
-      </w:r>
-      <w:r>
-        <w:rPr>
-          <w:sz w:val="24"/>
-          <w:szCs w:val="24"/>
-        </w:rPr>
-        <w:t>Usabilidade</w:t>
-      </w:r>
-      <w:r>
-        <w:rPr>
-          <w:sz w:val="24"/>
-          <w:szCs w:val="24"/>
-        </w:rPr>
-        <w:t>:</w:t>
-      </w:r>
-      <w:r>
-        <w:rPr>
-          <w:sz w:val="24"/>
-          <w:szCs w:val="24"/>
-        </w:rPr>
-        <w:t xml:space="preserve"> A plataforma deve ser automatizada na busca e atualização de informações das partidas em andamento (tela Home), atualizando a tela sem a necessidade do </w:t>
-      </w:r>
-      <w:proofErr w:type="spellStart"/>
-      <w:r>
-        <w:rPr>
-          <w:sz w:val="24"/>
-          <w:szCs w:val="24"/>
-        </w:rPr>
-        <w:t>usário</w:t>
-      </w:r>
-      <w:proofErr w:type="spellEnd"/>
-      <w:r>
-        <w:rPr>
-          <w:sz w:val="24"/>
-          <w:szCs w:val="24"/>
-        </w:rPr>
-        <w:t xml:space="preserve"> realizar qualquer ação, tornando a experiência de acompanhamento em tempo real ainda mais perceptível pelos usuários da plataforma.</w:t>
+        <w:t>Cenário 2 - Usabilidade:</w:t>
+      </w:r>
+      <w:r>
+        <w:rPr>
+          <w:sz w:val="24"/>
+          <w:szCs w:val="24"/>
+        </w:rPr>
+        <w:t xml:space="preserve"> A plataforma deve ser automatizada na busca e atualização de informações das partidas em andamento (tela Home), atualizando a tela sem a necessidade </w:t>
+      </w:r>
+      <w:proofErr w:type="gramStart"/>
+      <w:r>
+        <w:rPr>
+          <w:sz w:val="24"/>
+          <w:szCs w:val="24"/>
+        </w:rPr>
+        <w:t>do</w:t>
+      </w:r>
+      <w:proofErr w:type="gramEnd"/>
+      <w:r>
+        <w:rPr>
+          <w:sz w:val="24"/>
+          <w:szCs w:val="24"/>
+        </w:rPr>
+        <w:t xml:space="preserve"> us</w:t>
+      </w:r>
+      <w:r>
+        <w:rPr>
+          <w:sz w:val="24"/>
+          <w:szCs w:val="24"/>
+        </w:rPr>
+        <w:t>u</w:t>
+      </w:r>
+      <w:r>
+        <w:rPr>
+          <w:sz w:val="24"/>
+          <w:szCs w:val="24"/>
+        </w:rPr>
+        <w:t>ário realizar qualquer ação, tornando a experiência de acompanhamento em tempo real ainda mais perceptível pelos usuários da plataforma.</w:t>
       </w:r>
     </w:p>
     <w:p>
@@ -18476,21 +18462,7 @@
           <w:sz w:val="24"/>
           <w:szCs w:val="24"/>
         </w:rPr>
-        <w:t>Cen</w:t>
-      </w:r>
-      <w:r>
-        <w:rPr>
-          <w:sz w:val="24"/>
-          <w:szCs w:val="24"/>
-        </w:rPr>
-        <w:t>ário 3</w:t>
-      </w:r>
-      <w:r>
-        <w:rPr>
-          <w:sz w:val="24"/>
-          <w:szCs w:val="24"/>
-        </w:rPr>
-        <w:t xml:space="preserve"> - Usabilidade:</w:t>
+        <w:t>Cenário 3 - Usabilidade:</w:t>
       </w:r>
       <w:r>
         <w:rPr>
@@ -18562,35 +18534,7 @@
           <w:sz w:val="24"/>
           <w:szCs w:val="24"/>
         </w:rPr>
-        <w:t>Cen</w:t>
-      </w:r>
-      <w:r>
-        <w:rPr>
-          <w:sz w:val="24"/>
-          <w:szCs w:val="24"/>
-        </w:rPr>
-        <w:t>ário 4</w:t>
-      </w:r>
-      <w:r>
-        <w:rPr>
-          <w:sz w:val="24"/>
-          <w:szCs w:val="24"/>
-        </w:rPr>
-        <w:t xml:space="preserve"> - </w:t>
-      </w:r>
-      <w:r>
-        <w:rPr>
-          <w:sz w:val="24"/>
-          <w:szCs w:val="24"/>
-        </w:rPr>
-        <w:t>Desempenho</w:t>
-      </w:r>
-      <w:r>
-        <w:rPr>
-          <w:sz w:val="24"/>
-          <w:szCs w:val="24"/>
-        </w:rPr>
-        <w:t>:</w:t>
+        <w:t>Cenário 4 - Desempenho:</w:t>
       </w:r>
       <w:r>
         <w:rPr>
@@ -18600,7 +18544,6 @@
         <w:t xml:space="preserve"> Para maximizar a performance de acesso as funcionalidades, a plataforma deve ser capaz de cachear as funcionalidades mais onerosas ao banco de dados, o que permite uma resposta mais rápida para o usuário, sem que o mesmo tenha sua navegabilidade afetada por lentidão de consultas ao </w:t>
       </w:r>
       <w:proofErr w:type="spellStart"/>
-      <w:proofErr w:type="gramStart"/>
       <w:r>
         <w:rPr>
           <w:sz w:val="24"/>
@@ -18609,7 +18552,6 @@
         <w:t>backend</w:t>
       </w:r>
       <w:proofErr w:type="spellEnd"/>
-      <w:proofErr w:type="gramEnd"/>
       <w:r>
         <w:rPr>
           <w:sz w:val="24"/>
@@ -18634,42 +18576,7 @@
           <w:sz w:val="24"/>
           <w:szCs w:val="24"/>
         </w:rPr>
-        <w:t xml:space="preserve">Cenário </w:t>
-      </w:r>
-      <w:r>
-        <w:rPr>
-          <w:sz w:val="24"/>
-          <w:szCs w:val="24"/>
-        </w:rPr>
-        <w:t>5</w:t>
-      </w:r>
-      <w:r>
-        <w:rPr>
-          <w:sz w:val="24"/>
-          <w:szCs w:val="24"/>
-        </w:rPr>
-        <w:t xml:space="preserve"> - </w:t>
-      </w:r>
-      <w:r>
-        <w:rPr>
-          <w:sz w:val="24"/>
-          <w:szCs w:val="24"/>
-        </w:rPr>
-        <w:t>Monitoramento</w:t>
-      </w:r>
-      <w:r>
-        <w:rPr>
-          <w:sz w:val="24"/>
-          <w:szCs w:val="24"/>
-        </w:rPr>
-        <w:t>:</w:t>
-      </w:r>
-      <w:r>
-        <w:rPr>
-          <w:sz w:val="24"/>
-          <w:szCs w:val="24"/>
-        </w:rPr>
-        <w:t xml:space="preserve"> A plataforma deve ser monitorada, de forma simples, fácil e intuitiva, permitindo a visualização dos serviços em execução, consumo de memória, CPF, controle de </w:t>
+        <w:t xml:space="preserve">Cenário 5 - Monitoramento: A plataforma deve ser monitorada, de forma simples, fácil e intuitiva, permitindo a visualização dos serviços em execução, consumo de memória, CPF, controle de </w:t>
       </w:r>
       <w:proofErr w:type="spellStart"/>
       <w:r>
@@ -19711,21 +19618,13 @@
         <w:rPr>
           <w:b/>
         </w:rPr>
-        <w:t xml:space="preserve">17 – </w:t>
-      </w:r>
-      <w:proofErr w:type="spellStart"/>
+        <w:t>17 – Nave</w:t>
+      </w:r>
       <w:r>
         <w:rPr>
           <w:b/>
         </w:rPr>
-        <w:t>Navagador</w:t>
-      </w:r>
-      <w:proofErr w:type="spellEnd"/>
-      <w:r>
-        <w:rPr>
-          <w:b/>
-        </w:rPr>
-        <w:t xml:space="preserve"> Google Chrome</w:t>
+        <w:t>gador Google Chrome</w:t>
       </w:r>
       <w:r>
         <w:rPr>
@@ -19905,14 +19804,18 @@
         </w:rPr>
         <w:t xml:space="preserve">iPhone 12 </w:t>
       </w:r>
-      <w:proofErr w:type="gramStart"/>
       <w:r>
         <w:rPr>
           <w:b/>
         </w:rPr>
-        <w:t>pro</w:t>
-      </w:r>
-      <w:proofErr w:type="gramEnd"/>
+        <w:t>P</w:t>
+      </w:r>
+      <w:r>
+        <w:rPr>
+          <w:b/>
+        </w:rPr>
+        <w:t>ro</w:t>
+      </w:r>
       <w:r>
         <w:rPr>
           <w:b/>
@@ -20571,15 +20474,13 @@
                 <w:szCs w:val="24"/>
               </w:rPr>
             </w:pPr>
-            <w:proofErr w:type="spellStart"/>
-            <w:r>
-              <w:rPr>
-                <w:sz w:val="24"/>
-                <w:szCs w:val="24"/>
-              </w:rPr>
-              <w:t>Exibicao</w:t>
-            </w:r>
-            <w:proofErr w:type="spellEnd"/>
+            <w:r>
+              <w:rPr>
+                <w:sz w:val="24"/>
+                <w:szCs w:val="24"/>
+              </w:rPr>
+              <w:t>Exibição</w:t>
+            </w:r>
             <w:r>
               <w:rPr>
                 <w:sz w:val="24"/>
@@ -20893,6 +20794,7 @@
       <w:pPr>
         <w:suppressAutoHyphens/>
         <w:spacing w:beforeAutospacing="1" w:afterAutospacing="1" w:line="360" w:lineRule="auto"/>
+        <w:ind w:firstLine="720"/>
         <w:jc w:val="both"/>
         <w:rPr>
           <w:rFonts w:ascii="Arial" w:hAnsi="Arial" w:cs="Arial"/>
@@ -20900,23 +20802,203 @@
           <w:szCs w:val="24"/>
         </w:rPr>
       </w:pPr>
-      <w:proofErr w:type="gramStart"/>
       <w:r>
         <w:rPr>
           <w:rFonts w:ascii="Arial" w:hAnsi="Arial" w:cs="Arial"/>
           <w:sz w:val="24"/>
           <w:szCs w:val="24"/>
         </w:rPr>
-        <w:t>TODO(</w:t>
-      </w:r>
-      <w:proofErr w:type="gramEnd"/>
+        <w:t xml:space="preserve">A tela de Home exibe as partidas que acontecem no dia, com o objetivo de lembrar o usuário dos jogos ainda não palpitados, e assim que as o primeiro jogo começa, é inicializado um </w:t>
+      </w:r>
+      <w:proofErr w:type="spellStart"/>
       <w:r>
         <w:rPr>
           <w:rFonts w:ascii="Arial" w:hAnsi="Arial" w:cs="Arial"/>
           <w:sz w:val="24"/>
           <w:szCs w:val="24"/>
         </w:rPr>
-        <w:t>INSERIR IMAGENS DE PARTIDAS EM ANDAMENTO COM O LOADING</w:t>
+        <w:t>cron</w:t>
+      </w:r>
+      <w:proofErr w:type="spellEnd"/>
+      <w:r>
+        <w:rPr>
+          <w:rFonts w:ascii="Arial" w:hAnsi="Arial" w:cs="Arial"/>
+          <w:sz w:val="24"/>
+          <w:szCs w:val="24"/>
+        </w:rPr>
+        <w:t xml:space="preserve"> que atualiza a interface a cada 30 segundos</w:t>
+      </w:r>
+      <w:r>
+        <w:rPr>
+          <w:rFonts w:ascii="Arial" w:hAnsi="Arial" w:cs="Arial"/>
+          <w:sz w:val="24"/>
+          <w:szCs w:val="24"/>
+        </w:rPr>
+        <w:t xml:space="preserve">, construindo a experiência de acompanhamento da partida em tempo real, e para evidenciar que está ocorrendo uma atualização nos </w:t>
+      </w:r>
+      <w:proofErr w:type="spellStart"/>
+      <w:r>
+        <w:rPr>
+          <w:rFonts w:ascii="Arial" w:hAnsi="Arial" w:cs="Arial"/>
+          <w:sz w:val="24"/>
+          <w:szCs w:val="24"/>
+        </w:rPr>
+        <w:t>cards</w:t>
+      </w:r>
+      <w:proofErr w:type="spellEnd"/>
+      <w:r>
+        <w:rPr>
+          <w:rFonts w:ascii="Arial" w:hAnsi="Arial" w:cs="Arial"/>
+          <w:sz w:val="24"/>
+          <w:szCs w:val="24"/>
+        </w:rPr>
+        <w:t xml:space="preserve">, é exibido um </w:t>
+      </w:r>
+      <w:proofErr w:type="spellStart"/>
+      <w:r>
+        <w:rPr>
+          <w:rFonts w:ascii="Arial" w:hAnsi="Arial" w:cs="Arial"/>
+          <w:sz w:val="24"/>
+          <w:szCs w:val="24"/>
+        </w:rPr>
+        <w:t>loading</w:t>
+      </w:r>
+      <w:proofErr w:type="spellEnd"/>
+      <w:r>
+        <w:rPr>
+          <w:rFonts w:ascii="Arial" w:hAnsi="Arial" w:cs="Arial"/>
+          <w:sz w:val="24"/>
+          <w:szCs w:val="24"/>
+        </w:rPr>
+        <w:t xml:space="preserve"> verde logo acima do primeiro card. Essa atualização hoje acontece do front para o </w:t>
+      </w:r>
+      <w:proofErr w:type="spellStart"/>
+      <w:r>
+        <w:rPr>
+          <w:rFonts w:ascii="Arial" w:hAnsi="Arial" w:cs="Arial"/>
+          <w:sz w:val="24"/>
+          <w:szCs w:val="24"/>
+        </w:rPr>
+        <w:t>back</w:t>
+      </w:r>
+      <w:proofErr w:type="spellEnd"/>
+      <w:r>
+        <w:rPr>
+          <w:rFonts w:ascii="Arial" w:hAnsi="Arial" w:cs="Arial"/>
+          <w:sz w:val="24"/>
+          <w:szCs w:val="24"/>
+        </w:rPr>
+        <w:t>, ou seja, requisições HTTP para o servidor solicitando as atualizações. A imagem 19 exibe o momento de atualização da Home.</w:t>
+      </w:r>
+    </w:p>
+    <w:p>
+      <w:pPr>
+        <w:suppressAutoHyphens/>
+        <w:spacing w:beforeAutospacing="1" w:afterAutospacing="1" w:line="360" w:lineRule="auto"/>
+        <w:jc w:val="both"/>
+        <w:rPr>
+          <w:rFonts w:ascii="Arial" w:hAnsi="Arial" w:cs="Arial"/>
+          <w:sz w:val="24"/>
+          <w:szCs w:val="24"/>
+        </w:rPr>
+      </w:pPr>
+      <w:r>
+        <w:rPr>
+          <w:rFonts w:ascii="Arial" w:hAnsi="Arial" w:cs="Arial"/>
+          <w:noProof/>
+          <w:sz w:val="24"/>
+          <w:szCs w:val="24"/>
+        </w:rPr>
+        <w:lastRenderedPageBreak/>
+        <w:drawing>
+          <wp:inline distT="0" distB="0" distL="0" distR="0" wp14:anchorId="63578292" wp14:editId="2D1B306E">
+            <wp:extent cx="5280025" cy="2666365"/>
+            <wp:effectExtent l="0" t="0" r="0" b="635"/>
+            <wp:docPr id="25" name="Imagem 25"/>
+            <wp:cNvGraphicFramePr>
+              <a:graphicFrameLocks xmlns:a="http://schemas.openxmlformats.org/drawingml/2006/main" noChangeAspect="1"/>
+            </wp:cNvGraphicFramePr>
+            <a:graphic xmlns:a="http://schemas.openxmlformats.org/drawingml/2006/main">
+              <a:graphicData uri="http://schemas.openxmlformats.org/drawingml/2006/picture">
+                <pic:pic xmlns:pic="http://schemas.openxmlformats.org/drawingml/2006/picture">
+                  <pic:nvPicPr>
+                    <pic:cNvPr id="25" name="Atualizacao.PNG"/>
+                    <pic:cNvPicPr/>
+                  </pic:nvPicPr>
+                  <pic:blipFill>
+                    <a:blip r:embed="rId32">
+                      <a:extLst>
+                        <a:ext uri="{28A0092B-C50C-407E-A947-70E740481C1C}">
+                          <a14:useLocalDpi xmlns:a14="http://schemas.microsoft.com/office/drawing/2010/main" val="0"/>
+                        </a:ext>
+                      </a:extLst>
+                    </a:blip>
+                    <a:stretch>
+                      <a:fillRect/>
+                    </a:stretch>
+                  </pic:blipFill>
+                  <pic:spPr>
+                    <a:xfrm>
+                      <a:off x="0" y="0"/>
+                      <a:ext cx="5280025" cy="2666365"/>
+                    </a:xfrm>
+                    <a:prstGeom prst="rect">
+                      <a:avLst/>
+                    </a:prstGeom>
+                  </pic:spPr>
+                </pic:pic>
+              </a:graphicData>
+            </a:graphic>
+          </wp:inline>
+        </w:drawing>
+      </w:r>
+    </w:p>
+    <w:p>
+      <w:pPr>
+        <w:suppressAutoHyphens/>
+        <w:spacing w:beforeAutospacing="1" w:afterAutospacing="1" w:line="360" w:lineRule="auto"/>
+        <w:jc w:val="center"/>
+        <w:rPr>
+          <w:b/>
+        </w:rPr>
+      </w:pPr>
+      <w:r>
+        <w:rPr>
+          <w:b/>
+        </w:rPr>
+        <w:t xml:space="preserve">Figura </w:t>
+      </w:r>
+      <w:r>
+        <w:rPr>
+          <w:b/>
+        </w:rPr>
+        <w:t>19</w:t>
+      </w:r>
+      <w:r>
+        <w:rPr>
+          <w:b/>
+        </w:rPr>
+        <w:t xml:space="preserve"> – </w:t>
+      </w:r>
+      <w:r>
+        <w:rPr>
+          <w:b/>
+        </w:rPr>
+        <w:t xml:space="preserve">Atualização em tempo real via </w:t>
+      </w:r>
+      <w:proofErr w:type="spellStart"/>
+      <w:r>
+        <w:rPr>
+          <w:b/>
+        </w:rPr>
+        <w:t>cron</w:t>
+      </w:r>
+      <w:proofErr w:type="spellEnd"/>
+      <w:r>
+        <w:rPr>
+          <w:b/>
+        </w:rPr>
+        <w:t xml:space="preserve"> de 30 segundos.</w:t>
       </w:r>
     </w:p>
     <w:p>
@@ -21234,7 +21316,6 @@
                 <w:sz w:val="24"/>
                 <w:szCs w:val="24"/>
               </w:rPr>
-              <w:lastRenderedPageBreak/>
               <w:t>Consulta do ranking do campeonato.</w:t>
             </w:r>
           </w:p>
@@ -21605,6 +21686,7 @@
                 <w:sz w:val="24"/>
                 <w:szCs w:val="24"/>
               </w:rPr>
+              <w:lastRenderedPageBreak/>
               <w:t>Considerações sobre a arquitetura:</w:t>
             </w:r>
           </w:p>
@@ -21868,7 +21950,39 @@
           <w:sz w:val="24"/>
           <w:szCs w:val="24"/>
         </w:rPr>
-        <w:t>Cachear as consultas mais utilizadas e onerosas no banco de dados aumenta a performance da aplicação, uma vez que a consulta é feita e armazenada em cache por 60 segundos, o que permite reduzir o tempo de resposta para o usuário da plataforma, com uma visível percepção. As figuras XX e XX abaixo, são respectivamente uma consulta em base de dados, onde o front-</w:t>
+        <w:t xml:space="preserve">Cachear as consultas mais utilizadas e onerosas no banco de dados aumenta a performance da aplicação, uma vez que a consulta é feita e armazenada em cache por 60 segundos, o que permite reduzir o tempo de resposta para o usuário da plataforma, com uma visível percepção. As figuras </w:t>
+      </w:r>
+      <w:r>
+        <w:rPr>
+          <w:rFonts w:ascii="Arial" w:hAnsi="Arial" w:cs="Arial"/>
+          <w:sz w:val="24"/>
+          <w:szCs w:val="24"/>
+        </w:rPr>
+        <w:t>20</w:t>
+      </w:r>
+      <w:r>
+        <w:rPr>
+          <w:rFonts w:ascii="Arial" w:hAnsi="Arial" w:cs="Arial"/>
+          <w:sz w:val="24"/>
+          <w:szCs w:val="24"/>
+        </w:rPr>
+        <w:t xml:space="preserve"> e </w:t>
+      </w:r>
+      <w:r>
+        <w:rPr>
+          <w:rFonts w:ascii="Arial" w:hAnsi="Arial" w:cs="Arial"/>
+          <w:sz w:val="24"/>
+          <w:szCs w:val="24"/>
+        </w:rPr>
+        <w:t xml:space="preserve">21 </w:t>
+      </w:r>
+      <w:r>
+        <w:rPr>
+          <w:rFonts w:ascii="Arial" w:hAnsi="Arial" w:cs="Arial"/>
+          <w:sz w:val="24"/>
+          <w:szCs w:val="24"/>
+        </w:rPr>
+        <w:t>abaixo, são respectivamente uma consulta em base de dados, onde o front-</w:t>
       </w:r>
       <w:proofErr w:type="spellStart"/>
       <w:r>
@@ -21971,7 +22085,6 @@
           <w:sz w:val="24"/>
           <w:szCs w:val="24"/>
         </w:rPr>
-        <w:lastRenderedPageBreak/>
         <w:drawing>
           <wp:inline distT="0" distB="0" distL="0" distR="0" wp14:anchorId="32D407D8" wp14:editId="66E28B5B">
             <wp:extent cx="5280025" cy="2586355"/>
@@ -21988,7 +22101,7 @@
                     <pic:cNvPicPr/>
                   </pic:nvPicPr>
                   <pic:blipFill>
-                    <a:blip r:embed="rId32">
+                    <a:blip r:embed="rId33">
                       <a:extLst>
                         <a:ext uri="{28A0092B-C50C-407E-A947-70E740481C1C}">
                           <a14:useLocalDpi xmlns:a14="http://schemas.microsoft.com/office/drawing/2010/main" val="0"/>
@@ -22019,13 +22132,41 @@
       <w:pPr>
         <w:suppressAutoHyphens/>
         <w:spacing w:beforeAutospacing="1" w:afterAutospacing="1" w:line="360" w:lineRule="auto"/>
-        <w:jc w:val="both"/>
-        <w:rPr>
-          <w:rFonts w:ascii="Arial" w:hAnsi="Arial" w:cs="Arial"/>
-          <w:sz w:val="24"/>
-          <w:szCs w:val="24"/>
-        </w:rPr>
-      </w:pPr>
+        <w:jc w:val="center"/>
+        <w:rPr>
+          <w:b/>
+        </w:rPr>
+      </w:pPr>
+      <w:r>
+        <w:rPr>
+          <w:b/>
+        </w:rPr>
+        <w:t xml:space="preserve">Figura </w:t>
+      </w:r>
+      <w:r>
+        <w:rPr>
+          <w:b/>
+        </w:rPr>
+        <w:t>20</w:t>
+      </w:r>
+      <w:r>
+        <w:rPr>
+          <w:b/>
+        </w:rPr>
+        <w:t xml:space="preserve"> – </w:t>
+      </w:r>
+      <w:r>
+        <w:rPr>
+          <w:b/>
+        </w:rPr>
+        <w:t>Tempo de chamada com consulta em base de dados</w:t>
+      </w:r>
+      <w:r>
+        <w:rPr>
+          <w:b/>
+        </w:rPr>
+        <w:t>.</w:t>
+      </w:r>
     </w:p>
     <w:p>
       <w:pPr>
@@ -22038,6 +22179,18 @@
           <w:szCs w:val="24"/>
         </w:rPr>
       </w:pPr>
+    </w:p>
+    <w:p>
+      <w:pPr>
+        <w:suppressAutoHyphens/>
+        <w:spacing w:beforeAutospacing="1" w:afterAutospacing="1" w:line="360" w:lineRule="auto"/>
+        <w:jc w:val="both"/>
+        <w:rPr>
+          <w:rFonts w:ascii="Arial" w:hAnsi="Arial" w:cs="Arial"/>
+          <w:sz w:val="24"/>
+          <w:szCs w:val="24"/>
+        </w:rPr>
+      </w:pPr>
       <w:r>
         <w:rPr>
           <w:rFonts w:ascii="Arial" w:hAnsi="Arial" w:cs="Arial"/>
@@ -22045,6 +22198,7 @@
           <w:sz w:val="24"/>
           <w:szCs w:val="24"/>
         </w:rPr>
+        <w:lastRenderedPageBreak/>
         <w:drawing>
           <wp:inline distT="0" distB="0" distL="0" distR="0" wp14:anchorId="3B460D86" wp14:editId="1B06107E">
             <wp:extent cx="5280025" cy="2583180"/>
@@ -22061,7 +22215,7 @@
                     <pic:cNvPicPr/>
                   </pic:nvPicPr>
                   <pic:blipFill>
-                    <a:blip r:embed="rId33">
+                    <a:blip r:embed="rId34">
                       <a:extLst>
                         <a:ext uri="{28A0092B-C50C-407E-A947-70E740481C1C}">
                           <a14:useLocalDpi xmlns:a14="http://schemas.microsoft.com/office/drawing/2010/main" val="0"/>
@@ -22092,13 +22246,41 @@
       <w:pPr>
         <w:suppressAutoHyphens/>
         <w:spacing w:beforeAutospacing="1" w:afterAutospacing="1" w:line="360" w:lineRule="auto"/>
-        <w:jc w:val="both"/>
-        <w:rPr>
-          <w:rFonts w:ascii="Arial" w:hAnsi="Arial" w:cs="Arial"/>
-          <w:sz w:val="24"/>
-          <w:szCs w:val="24"/>
-        </w:rPr>
-      </w:pPr>
+        <w:jc w:val="center"/>
+        <w:rPr>
+          <w:b/>
+        </w:rPr>
+      </w:pPr>
+      <w:r>
+        <w:rPr>
+          <w:b/>
+        </w:rPr>
+        <w:t xml:space="preserve">Figura </w:t>
+      </w:r>
+      <w:r>
+        <w:rPr>
+          <w:b/>
+        </w:rPr>
+        <w:t>21</w:t>
+      </w:r>
+      <w:r>
+        <w:rPr>
+          <w:b/>
+        </w:rPr>
+        <w:t xml:space="preserve"> – </w:t>
+      </w:r>
+      <w:r>
+        <w:rPr>
+          <w:b/>
+        </w:rPr>
+        <w:t>Tempo de chamada com consulta em cache</w:t>
+      </w:r>
+      <w:r>
+        <w:rPr>
+          <w:b/>
+        </w:rPr>
+        <w:t>.</w:t>
+      </w:r>
     </w:p>
     <w:p>
       <w:pPr>
@@ -22111,15 +22293,6 @@
           <w:szCs w:val="24"/>
         </w:rPr>
       </w:pPr>
-      <w:r>
-        <w:rPr>
-          <w:rFonts w:ascii="Arial" w:hAnsi="Arial" w:cs="Arial"/>
-          <w:noProof/>
-          <w:sz w:val="24"/>
-          <w:szCs w:val="24"/>
-        </w:rPr>
-        <w:t>A figura abaixo mostra o monitoramento da utilização dos caches da aplicação.</w:t>
-      </w:r>
     </w:p>
     <w:p>
       <w:pPr>
@@ -22132,6 +22305,15 @@
           <w:szCs w:val="24"/>
         </w:rPr>
       </w:pPr>
+      <w:r>
+        <w:rPr>
+          <w:rFonts w:ascii="Arial" w:hAnsi="Arial" w:cs="Arial"/>
+          <w:noProof/>
+          <w:sz w:val="24"/>
+          <w:szCs w:val="24"/>
+        </w:rPr>
+        <w:t>A figura abaixo mostra o monitoramento da utilização dos caches da aplicação.</w:t>
+      </w:r>
     </w:p>
     <w:p>
       <w:pPr>
@@ -22151,7 +22333,6 @@
           <w:sz w:val="24"/>
           <w:szCs w:val="24"/>
         </w:rPr>
-        <w:lastRenderedPageBreak/>
         <w:drawing>
           <wp:inline distT="0" distB="0" distL="0" distR="0" wp14:anchorId="79F4D59E" wp14:editId="19CB0768">
             <wp:extent cx="5280025" cy="2597150"/>
@@ -22168,7 +22349,7 @@
                     <pic:cNvPicPr/>
                   </pic:nvPicPr>
                   <pic:blipFill>
-                    <a:blip r:embed="rId34">
+                    <a:blip r:embed="rId35">
                       <a:extLst>
                         <a:ext uri="{28A0092B-C50C-407E-A947-70E740481C1C}">
                           <a14:useLocalDpi xmlns:a14="http://schemas.microsoft.com/office/drawing/2010/main" val="0"/>
@@ -22199,6 +22380,70 @@
       <w:pPr>
         <w:suppressAutoHyphens/>
         <w:spacing w:beforeAutospacing="1" w:afterAutospacing="1" w:line="360" w:lineRule="auto"/>
+        <w:jc w:val="center"/>
+        <w:rPr>
+          <w:b/>
+        </w:rPr>
+      </w:pPr>
+      <w:r>
+        <w:rPr>
+          <w:b/>
+        </w:rPr>
+        <w:t xml:space="preserve">Figura </w:t>
+      </w:r>
+      <w:r>
+        <w:rPr>
+          <w:b/>
+        </w:rPr>
+        <w:t>22</w:t>
+      </w:r>
+      <w:r>
+        <w:rPr>
+          <w:b/>
+        </w:rPr>
+        <w:t xml:space="preserve"> – </w:t>
+      </w:r>
+      <w:r>
+        <w:rPr>
+          <w:b/>
+        </w:rPr>
+        <w:t>Monitoramento de chamadas em com consulta de cache</w:t>
+      </w:r>
+      <w:r>
+        <w:rPr>
+          <w:b/>
+        </w:rPr>
+        <w:t>.</w:t>
+      </w:r>
+    </w:p>
+    <w:p>
+      <w:pPr>
+        <w:suppressAutoHyphens/>
+        <w:spacing w:beforeAutospacing="1" w:afterAutospacing="1" w:line="360" w:lineRule="auto"/>
+        <w:jc w:val="both"/>
+        <w:rPr>
+          <w:rFonts w:ascii="Arial" w:hAnsi="Arial" w:cs="Arial"/>
+          <w:sz w:val="24"/>
+          <w:szCs w:val="24"/>
+        </w:rPr>
+      </w:pPr>
+    </w:p>
+    <w:p>
+      <w:pPr>
+        <w:suppressAutoHyphens/>
+        <w:spacing w:beforeAutospacing="1" w:afterAutospacing="1" w:line="360" w:lineRule="auto"/>
+        <w:jc w:val="both"/>
+        <w:rPr>
+          <w:rFonts w:ascii="Arial" w:hAnsi="Arial" w:cs="Arial"/>
+          <w:sz w:val="24"/>
+          <w:szCs w:val="24"/>
+        </w:rPr>
+      </w:pPr>
+    </w:p>
+    <w:p>
+      <w:pPr>
+        <w:suppressAutoHyphens/>
+        <w:spacing w:beforeAutospacing="1" w:afterAutospacing="1" w:line="360" w:lineRule="auto"/>
         <w:jc w:val="both"/>
         <w:rPr>
           <w:rFonts w:ascii="Arial" w:hAnsi="Arial" w:cs="Arial"/>
@@ -22258,6 +22503,7 @@
                 <w:sz w:val="24"/>
                 <w:szCs w:val="24"/>
               </w:rPr>
+              <w:lastRenderedPageBreak/>
               <w:t>Atributo de Qualidade:</w:t>
             </w:r>
           </w:p>
@@ -22291,7 +22537,7 @@
                 <w:sz w:val="24"/>
                 <w:szCs w:val="24"/>
               </w:rPr>
-              <w:t>Usabilidade</w:t>
+              <w:t>Monitoramento</w:t>
             </w:r>
           </w:p>
         </w:tc>
@@ -22962,7 +23208,6 @@
                 <w:sz w:val="24"/>
                 <w:szCs w:val="24"/>
               </w:rPr>
-              <w:lastRenderedPageBreak/>
               <w:t xml:space="preserve">Exibição de mensagem tratada para o cliente e exibição no </w:t>
             </w:r>
             <w:proofErr w:type="spellStart"/>
@@ -23316,7 +23561,16 @@
           <w:sz w:val="24"/>
           <w:szCs w:val="24"/>
         </w:rPr>
-        <w:t xml:space="preserve">, através de interfaces limpas e intuitivas, realizando o monitoramento e saúde dos serviços desde a utilização da CPU e memória, ao trafego de requisições e disponibilidade dos mesmos. Abaixo as imagens mostram o </w:t>
+        <w:t xml:space="preserve">, através de interfaces limpas e intuitivas, realizando o monitoramento e saúde dos serviços desde a utilização da CPU e memória, ao trafego de requisições e </w:t>
+      </w:r>
+      <w:r>
+        <w:rPr>
+          <w:rFonts w:ascii="Arial" w:hAnsi="Arial" w:cs="Arial"/>
+          <w:sz w:val="24"/>
+          <w:szCs w:val="24"/>
+        </w:rPr>
+        <w:lastRenderedPageBreak/>
+        <w:t xml:space="preserve">disponibilidade dos mesmos. Abaixo as imagens mostram o </w:t>
       </w:r>
       <w:proofErr w:type="spellStart"/>
       <w:r>
@@ -23389,7 +23643,7 @@
                     <pic:cNvPicPr/>
                   </pic:nvPicPr>
                   <pic:blipFill>
-                    <a:blip r:embed="rId35">
+                    <a:blip r:embed="rId36">
                       <a:extLst>
                         <a:ext uri="{28A0092B-C50C-407E-A947-70E740481C1C}">
                           <a14:useLocalDpi xmlns:a14="http://schemas.microsoft.com/office/drawing/2010/main" val="0"/>
@@ -23420,13 +23674,41 @@
       <w:pPr>
         <w:suppressAutoHyphens/>
         <w:spacing w:beforeAutospacing="1" w:afterAutospacing="1" w:line="360" w:lineRule="auto"/>
-        <w:jc w:val="both"/>
-        <w:rPr>
-          <w:rFonts w:ascii="Arial" w:hAnsi="Arial" w:cs="Arial"/>
-          <w:sz w:val="24"/>
-          <w:szCs w:val="24"/>
-        </w:rPr>
-      </w:pPr>
+        <w:jc w:val="center"/>
+        <w:rPr>
+          <w:b/>
+        </w:rPr>
+      </w:pPr>
+      <w:r>
+        <w:rPr>
+          <w:b/>
+        </w:rPr>
+        <w:t xml:space="preserve">Figura </w:t>
+      </w:r>
+      <w:r>
+        <w:rPr>
+          <w:b/>
+        </w:rPr>
+        <w:t>23</w:t>
+      </w:r>
+      <w:r>
+        <w:rPr>
+          <w:b/>
+        </w:rPr>
+        <w:t xml:space="preserve"> – </w:t>
+      </w:r>
+      <w:r>
+        <w:rPr>
+          <w:b/>
+        </w:rPr>
+        <w:t>Monitoramento com todos os serviços disponíveis</w:t>
+      </w:r>
+      <w:r>
+        <w:rPr>
+          <w:b/>
+        </w:rPr>
+        <w:t>.</w:t>
+      </w:r>
     </w:p>
     <w:p>
       <w:pPr>
@@ -23439,6 +23721,18 @@
           <w:szCs w:val="24"/>
         </w:rPr>
       </w:pPr>
+    </w:p>
+    <w:p>
+      <w:pPr>
+        <w:suppressAutoHyphens/>
+        <w:spacing w:beforeAutospacing="1" w:afterAutospacing="1" w:line="360" w:lineRule="auto"/>
+        <w:jc w:val="both"/>
+        <w:rPr>
+          <w:rFonts w:ascii="Arial" w:hAnsi="Arial" w:cs="Arial"/>
+          <w:sz w:val="24"/>
+          <w:szCs w:val="24"/>
+        </w:rPr>
+      </w:pPr>
       <w:r>
         <w:rPr>
           <w:rFonts w:ascii="Arial" w:hAnsi="Arial" w:cs="Arial"/>
@@ -23446,7 +23740,6 @@
           <w:sz w:val="24"/>
           <w:szCs w:val="24"/>
         </w:rPr>
-        <w:lastRenderedPageBreak/>
         <w:drawing>
           <wp:inline distT="0" distB="0" distL="0" distR="0" wp14:anchorId="2213D9FC" wp14:editId="711ACB82">
             <wp:extent cx="5280025" cy="2542540"/>
@@ -23463,7 +23756,7 @@
                     <pic:cNvPicPr/>
                   </pic:nvPicPr>
                   <pic:blipFill>
-                    <a:blip r:embed="rId36">
+                    <a:blip r:embed="rId37">
                       <a:extLst>
                         <a:ext uri="{28A0092B-C50C-407E-A947-70E740481C1C}">
                           <a14:useLocalDpi xmlns:a14="http://schemas.microsoft.com/office/drawing/2010/main" val="0"/>
@@ -23494,13 +23787,49 @@
       <w:pPr>
         <w:suppressAutoHyphens/>
         <w:spacing w:beforeAutospacing="1" w:afterAutospacing="1" w:line="360" w:lineRule="auto"/>
-        <w:jc w:val="both"/>
-        <w:rPr>
-          <w:rFonts w:ascii="Arial" w:hAnsi="Arial" w:cs="Arial"/>
-          <w:sz w:val="24"/>
-          <w:szCs w:val="24"/>
-        </w:rPr>
-      </w:pPr>
+        <w:jc w:val="center"/>
+        <w:rPr>
+          <w:b/>
+        </w:rPr>
+      </w:pPr>
+      <w:r>
+        <w:rPr>
+          <w:b/>
+        </w:rPr>
+        <w:t xml:space="preserve">Figura </w:t>
+      </w:r>
+      <w:r>
+        <w:rPr>
+          <w:b/>
+        </w:rPr>
+        <w:t>24</w:t>
+      </w:r>
+      <w:r>
+        <w:rPr>
+          <w:b/>
+        </w:rPr>
+        <w:t xml:space="preserve"> – </w:t>
+      </w:r>
+      <w:r>
+        <w:rPr>
+          <w:b/>
+        </w:rPr>
+        <w:t xml:space="preserve">Monitoramento com o serviço </w:t>
+      </w:r>
+      <w:proofErr w:type="spellStart"/>
+      <w:r>
+        <w:rPr>
+          <w:b/>
+        </w:rPr>
+        <w:t>pitaco-authentication</w:t>
+      </w:r>
+      <w:proofErr w:type="spellEnd"/>
+      <w:r>
+        <w:rPr>
+          <w:b/>
+        </w:rPr>
+        <w:t xml:space="preserve"> indisponível.</w:t>
+      </w:r>
     </w:p>
     <w:p>
       <w:pPr>
@@ -23513,6 +23842,18 @@
           <w:szCs w:val="24"/>
         </w:rPr>
       </w:pPr>
+    </w:p>
+    <w:p>
+      <w:pPr>
+        <w:suppressAutoHyphens/>
+        <w:spacing w:beforeAutospacing="1" w:afterAutospacing="1" w:line="360" w:lineRule="auto"/>
+        <w:jc w:val="both"/>
+        <w:rPr>
+          <w:rFonts w:ascii="Arial" w:hAnsi="Arial" w:cs="Arial"/>
+          <w:sz w:val="24"/>
+          <w:szCs w:val="24"/>
+        </w:rPr>
+      </w:pPr>
       <w:r>
         <w:rPr>
           <w:rFonts w:ascii="Arial" w:hAnsi="Arial" w:cs="Arial"/>
@@ -23520,6 +23861,7 @@
           <w:sz w:val="24"/>
           <w:szCs w:val="24"/>
         </w:rPr>
+        <w:lastRenderedPageBreak/>
         <w:drawing>
           <wp:inline distT="0" distB="0" distL="0" distR="0" wp14:anchorId="60FFD3AF" wp14:editId="5A25771A">
             <wp:extent cx="5280025" cy="2600960"/>
@@ -23536,7 +23878,7 @@
                     <pic:cNvPicPr/>
                   </pic:nvPicPr>
                   <pic:blipFill>
-                    <a:blip r:embed="rId37">
+                    <a:blip r:embed="rId38">
                       <a:extLst>
                         <a:ext uri="{28A0092B-C50C-407E-A947-70E740481C1C}">
                           <a14:useLocalDpi xmlns:a14="http://schemas.microsoft.com/office/drawing/2010/main" val="0"/>
@@ -23567,13 +23909,69 @@
       <w:pPr>
         <w:suppressAutoHyphens/>
         <w:spacing w:beforeAutospacing="1" w:afterAutospacing="1" w:line="360" w:lineRule="auto"/>
-        <w:jc w:val="both"/>
-        <w:rPr>
-          <w:rFonts w:ascii="Arial" w:hAnsi="Arial" w:cs="Arial"/>
-          <w:sz w:val="24"/>
-          <w:szCs w:val="24"/>
-        </w:rPr>
-      </w:pPr>
+        <w:jc w:val="center"/>
+        <w:rPr>
+          <w:b/>
+        </w:rPr>
+      </w:pPr>
+      <w:r>
+        <w:rPr>
+          <w:b/>
+        </w:rPr>
+        <w:t xml:space="preserve">Figura </w:t>
+      </w:r>
+      <w:r>
+        <w:rPr>
+          <w:b/>
+        </w:rPr>
+        <w:t>25</w:t>
+      </w:r>
+      <w:r>
+        <w:rPr>
+          <w:b/>
+        </w:rPr>
+        <w:t xml:space="preserve"> – </w:t>
+      </w:r>
+      <w:r>
+        <w:rPr>
+          <w:b/>
+        </w:rPr>
+        <w:t xml:space="preserve">Dados de utilização do serviço </w:t>
+      </w:r>
+      <w:proofErr w:type="spellStart"/>
+      <w:r>
+        <w:rPr>
+          <w:b/>
+        </w:rPr>
+        <w:t>pitaco-details</w:t>
+      </w:r>
+      <w:proofErr w:type="spellEnd"/>
+      <w:r>
+        <w:rPr>
+          <w:b/>
+        </w:rPr>
+        <w:t xml:space="preserve"> (CPU, memória, cache, threads, </w:t>
+      </w:r>
+      <w:proofErr w:type="spellStart"/>
+      <w:r>
+        <w:rPr>
+          <w:b/>
+        </w:rPr>
+        <w:t>etc</w:t>
+      </w:r>
+      <w:proofErr w:type="spellEnd"/>
+      <w:r>
+        <w:rPr>
+          <w:b/>
+        </w:rPr>
+        <w:t>) em monitoramento</w:t>
+      </w:r>
+      <w:r>
+        <w:rPr>
+          <w:b/>
+        </w:rPr>
+        <w:t>.</w:t>
+      </w:r>
     </w:p>
     <w:p>
       <w:pPr>
@@ -23785,7 +24183,6 @@
                 <w:sz w:val="24"/>
                 <w:szCs w:val="24"/>
               </w:rPr>
-              <w:lastRenderedPageBreak/>
               <w:t xml:space="preserve">RNF01: </w:t>
             </w:r>
             <w:r>
@@ -24388,6 +24785,26 @@
       <w:pPr>
         <w:pStyle w:val="Corpodetexto"/>
       </w:pPr>
+    </w:p>
+    <w:p>
+      <w:pPr>
+        <w:keepLines/>
+        <w:spacing w:before="80" w:after="80" w:line="360" w:lineRule="auto"/>
+        <w:jc w:val="both"/>
+        <w:rPr>
+          <w:color w:val="000000"/>
+          <w:sz w:val="24"/>
+          <w:szCs w:val="24"/>
+        </w:rPr>
+      </w:pPr>
+      <w:r>
+        <w:rPr>
+          <w:color w:val="000000"/>
+          <w:sz w:val="24"/>
+          <w:szCs w:val="24"/>
+        </w:rPr>
+        <w:t>Abaixo é apresentado um resumo com o objetivo de evidenciar os pontos positivos e negativos da arquitetura proposta</w:t>
+      </w:r>
     </w:p>
     <w:p>
       <w:pPr>
@@ -24738,6 +25155,124 @@
               </w:rPr>
               <w:t>, que em casos de desastres e interoperabilidade de um provedor, outro assume e mantem a aplicação online e disponível para os usuários.</w:t>
             </w:r>
+            <w:r>
+              <w:rPr>
+                <w:color w:val="000000"/>
+                <w:sz w:val="24"/>
+                <w:szCs w:val="24"/>
+              </w:rPr>
+              <w:t xml:space="preserve"> Um ponto muito positivo da utilização do conjunto framework </w:t>
+            </w:r>
+            <w:proofErr w:type="spellStart"/>
+            <w:r>
+              <w:rPr>
+                <w:color w:val="000000"/>
+                <w:sz w:val="24"/>
+                <w:szCs w:val="24"/>
+              </w:rPr>
+              <w:t>spring</w:t>
+            </w:r>
+            <w:proofErr w:type="spellEnd"/>
+            <w:r>
+              <w:rPr>
+                <w:color w:val="000000"/>
+                <w:sz w:val="24"/>
+                <w:szCs w:val="24"/>
+              </w:rPr>
+              <w:t xml:space="preserve"> </w:t>
+            </w:r>
+            <w:proofErr w:type="spellStart"/>
+            <w:r>
+              <w:rPr>
+                <w:color w:val="000000"/>
+                <w:sz w:val="24"/>
+                <w:szCs w:val="24"/>
+              </w:rPr>
+              <w:t>cloud</w:t>
+            </w:r>
+            <w:proofErr w:type="spellEnd"/>
+            <w:r>
+              <w:rPr>
+                <w:color w:val="000000"/>
+                <w:sz w:val="24"/>
+                <w:szCs w:val="24"/>
+              </w:rPr>
+              <w:t xml:space="preserve">, é realizar o </w:t>
+            </w:r>
+            <w:proofErr w:type="spellStart"/>
+            <w:r>
+              <w:rPr>
+                <w:color w:val="000000"/>
+                <w:sz w:val="24"/>
+                <w:szCs w:val="24"/>
+              </w:rPr>
+              <w:t>refresh</w:t>
+            </w:r>
+            <w:proofErr w:type="spellEnd"/>
+            <w:r>
+              <w:rPr>
+                <w:color w:val="000000"/>
+                <w:sz w:val="24"/>
+                <w:szCs w:val="24"/>
+              </w:rPr>
+              <w:t xml:space="preserve"> de dos </w:t>
+            </w:r>
+            <w:proofErr w:type="spellStart"/>
+            <w:r>
+              <w:rPr>
+                <w:color w:val="000000"/>
+                <w:sz w:val="24"/>
+                <w:szCs w:val="24"/>
+              </w:rPr>
+              <w:t>properties</w:t>
+            </w:r>
+            <w:proofErr w:type="spellEnd"/>
+            <w:r>
+              <w:rPr>
+                <w:color w:val="000000"/>
+                <w:sz w:val="24"/>
+                <w:szCs w:val="24"/>
+              </w:rPr>
+              <w:t xml:space="preserve"> da aplicação sem a necessidade de um novo </w:t>
+            </w:r>
+            <w:proofErr w:type="spellStart"/>
+            <w:r>
+              <w:rPr>
+                <w:color w:val="000000"/>
+                <w:sz w:val="24"/>
+                <w:szCs w:val="24"/>
+              </w:rPr>
+              <w:t>deploy</w:t>
+            </w:r>
+            <w:proofErr w:type="spellEnd"/>
+            <w:r>
+              <w:rPr>
+                <w:color w:val="000000"/>
+                <w:sz w:val="24"/>
+                <w:szCs w:val="24"/>
+              </w:rPr>
+              <w:t xml:space="preserve">, sendo necessário apenas uma chamada </w:t>
+            </w:r>
+            <w:proofErr w:type="spellStart"/>
+            <w:r>
+              <w:rPr>
+                <w:color w:val="000000"/>
+                <w:sz w:val="24"/>
+                <w:szCs w:val="24"/>
+              </w:rPr>
+              <w:t>http</w:t>
+            </w:r>
+            <w:proofErr w:type="spellEnd"/>
+            <w:r>
+              <w:rPr>
+                <w:color w:val="000000"/>
+                <w:sz w:val="24"/>
+                <w:szCs w:val="24"/>
+              </w:rPr>
+              <w:t xml:space="preserve"> e toda a atualização acontece.</w:t>
+            </w:r>
+            <w:bookmarkStart w:id="39" w:name="_GoBack"/>
+            <w:bookmarkEnd w:id="39"/>
           </w:p>
         </w:tc>
       </w:tr>
@@ -24767,6 +25302,7 @@
                 <w:sz w:val="24"/>
                 <w:szCs w:val="24"/>
               </w:rPr>
+              <w:lastRenderedPageBreak/>
               <w:t>Plataforma responsiva</w:t>
             </w:r>
           </w:p>
@@ -24871,7 +25407,6 @@
                 <w:sz w:val="24"/>
                 <w:szCs w:val="24"/>
               </w:rPr>
-              <w:lastRenderedPageBreak/>
               <w:t>Atualizações em tempo real</w:t>
             </w:r>
           </w:p>
@@ -24901,18 +25436,16 @@
                 <w:sz w:val="24"/>
                 <w:szCs w:val="24"/>
               </w:rPr>
-              <w:t xml:space="preserve">Mostras em tempo real as partidas, de forma automatizada, traz a real sensação dos usuários de acompanhar </w:t>
-            </w:r>
-            <w:proofErr w:type="gramStart"/>
+              <w:t>Mostras em tempo real as partidas, de forma automatizada, traz a real sensação dos usuários de acompanhar os jogo</w:t>
+            </w:r>
             <w:r>
               <w:rPr>
                 <w:color w:val="000000"/>
                 <w:sz w:val="24"/>
                 <w:szCs w:val="24"/>
               </w:rPr>
-              <w:t>os jogo</w:t>
-            </w:r>
-            <w:proofErr w:type="gramEnd"/>
+              <w:t>s</w:t>
+            </w:r>
             <w:r>
               <w:rPr>
                 <w:color w:val="000000"/>
@@ -24945,35 +25478,39 @@
                 <w:sz w:val="24"/>
                 <w:szCs w:val="24"/>
               </w:rPr>
-              <w:t xml:space="preserve"> para essa atualização, mantendo uma comunicação aberta entre o servidor e </w:t>
-            </w:r>
-            <w:proofErr w:type="gramStart"/>
+              <w:t xml:space="preserve"> para essa atualização, mantendo uma comunicação aberta entre o servidor e os cliente</w:t>
+            </w:r>
             <w:r>
               <w:rPr>
                 <w:color w:val="000000"/>
                 <w:sz w:val="24"/>
                 <w:szCs w:val="24"/>
               </w:rPr>
-              <w:t>os cliente</w:t>
-            </w:r>
-            <w:proofErr w:type="gramEnd"/>
+              <w:t>s</w:t>
+            </w:r>
             <w:r>
               <w:rPr>
                 <w:color w:val="000000"/>
                 <w:sz w:val="24"/>
                 <w:szCs w:val="24"/>
               </w:rPr>
-              <w:t>, e o servidor enviar a atualização para os cliente realizarem o processamento da atualização das informações.</w:t>
-            </w:r>
-            <w:bookmarkStart w:id="39" w:name="_GoBack"/>
-            <w:bookmarkEnd w:id="39"/>
+              <w:t>, e o servidor enviar a atualização para os cliente</w:t>
+            </w:r>
             <w:r>
               <w:rPr>
                 <w:color w:val="000000"/>
                 <w:sz w:val="24"/>
                 <w:szCs w:val="24"/>
               </w:rPr>
-              <w:t xml:space="preserve"> </w:t>
+              <w:t>s</w:t>
+            </w:r>
+            <w:r>
+              <w:rPr>
+                <w:color w:val="000000"/>
+                <w:sz w:val="24"/>
+                <w:szCs w:val="24"/>
+              </w:rPr>
+              <w:t xml:space="preserve"> realizarem o processamento da atualização das informações. </w:t>
             </w:r>
           </w:p>
         </w:tc>
@@ -26115,8 +26652,8 @@
       </w:pPr>
     </w:p>
     <w:sectPr>
-      <w:footerReference w:type="even" r:id="rId38"/>
-      <w:footerReference w:type="default" r:id="rId39"/>
+      <w:footerReference w:type="even" r:id="rId39"/>
+      <w:footerReference w:type="default" r:id="rId40"/>
       <w:pgSz w:w="11909" w:h="16834"/>
       <w:pgMar w:top="1418" w:right="1797" w:bottom="1418" w:left="1797" w:header="709" w:footer="709" w:gutter="0"/>
       <w:pgNumType w:start="1"/>
@@ -26195,7 +26732,7 @@
         <w:noProof/>
         <w:color w:val="000000"/>
       </w:rPr>
-      <w:t>40</w:t>
+      <w:t>38</w:t>
     </w:r>
     <w:r>
       <w:rPr>
@@ -31986,7 +32523,7 @@
 </file>
 
 <file path=customXml/itemProps2.xml><?xml version="1.0" encoding="utf-8"?>
-<ds:datastoreItem xmlns:ds="http://schemas.openxmlformats.org/officeDocument/2006/customXml" ds:itemID="{643498E4-C6DB-4D00-AA24-DDE235846AD4}">
+<ds:datastoreItem xmlns:ds="http://schemas.openxmlformats.org/officeDocument/2006/customXml" ds:itemID="{54D8A22D-CC3F-4757-B69D-8864B158ECD8}">
   <ds:schemaRefs>
     <ds:schemaRef ds:uri="http://schemas.openxmlformats.org/officeDocument/2006/bibliography"/>
   </ds:schemaRefs>

</xml_diff>

<commit_message>
Carregamento final de projeto/documentacao
</commit_message>
<xml_diff>
--- a/Documentacao/Etapa 3/Paulo Henrique da Cruz - Projeto Integrado - Puc Minas.docx
+++ b/Documentacao/Etapa 3/Paulo Henrique da Cruz - Projeto Integrado - Puc Minas.docx
@@ -491,7 +491,14 @@
           <w:sz w:val="24"/>
           <w:szCs w:val="24"/>
         </w:rPr>
-        <w:t>Abril, 2022</w:t>
+        <w:t>Dezembro</w:t>
+      </w:r>
+      <w:r>
+        <w:rPr>
+          <w:sz w:val="24"/>
+          <w:szCs w:val="24"/>
+        </w:rPr>
+        <w:t>, 2022</w:t>
       </w:r>
       <w:r>
         <w:rPr>
@@ -515,7 +522,7 @@
           <w:szCs w:val="28"/>
         </w:rPr>
       </w:pPr>
-      <w:bookmarkStart w:id="2" w:name="_Toc111895840"/>
+      <w:bookmarkStart w:id="2" w:name="_Toc121561208"/>
       <w:r>
         <w:rPr>
           <w:rFonts w:ascii="Times New Roman" w:hAnsi="Times New Roman"/>
@@ -606,7 +613,7 @@
           </w:r>
         </w:sdtContent>
       </w:sdt>
-      <w:hyperlink w:anchor="_Toc111895840" w:history="1">
+      <w:hyperlink w:anchor="_Toc121561208" w:history="1">
         <w:r>
           <w:rPr>
             <w:rStyle w:val="Hyperlink"/>
@@ -633,7 +640,7 @@
             <w:noProof/>
             <w:webHidden/>
           </w:rPr>
-          <w:instrText xml:space="preserve"> PAGEREF _Toc111895840 \h </w:instrText>
+          <w:instrText xml:space="preserve"> PAGEREF _Toc121561208 \h </w:instrText>
         </w:r>
         <w:r>
           <w:rPr>
@@ -678,7 +685,7 @@
           <w:szCs w:val="22"/>
         </w:rPr>
       </w:pPr>
-      <w:hyperlink w:anchor="_Toc111895841" w:history="1">
+      <w:hyperlink w:anchor="_Toc121561209" w:history="1">
         <w:r>
           <w:rPr>
             <w:rStyle w:val="Hyperlink"/>
@@ -721,7 +728,7 @@
             <w:noProof/>
             <w:webHidden/>
           </w:rPr>
-          <w:instrText xml:space="preserve"> PAGEREF _Toc111895841 \h </w:instrText>
+          <w:instrText xml:space="preserve"> PAGEREF _Toc121561209 \h </w:instrText>
         </w:r>
         <w:r>
           <w:rPr>
@@ -766,7 +773,7 @@
           <w:szCs w:val="22"/>
         </w:rPr>
       </w:pPr>
-      <w:hyperlink w:anchor="_Toc111895842" w:history="1">
+      <w:hyperlink w:anchor="_Toc121561210" w:history="1">
         <w:r>
           <w:rPr>
             <w:rStyle w:val="Hyperlink"/>
@@ -809,7 +816,7 @@
             <w:noProof/>
             <w:webHidden/>
           </w:rPr>
-          <w:instrText xml:space="preserve"> PAGEREF _Toc111895842 \h </w:instrText>
+          <w:instrText xml:space="preserve"> PAGEREF _Toc121561210 \h </w:instrText>
         </w:r>
         <w:r>
           <w:rPr>
@@ -854,7 +861,7 @@
           <w:szCs w:val="22"/>
         </w:rPr>
       </w:pPr>
-      <w:hyperlink w:anchor="_Toc111895843" w:history="1">
+      <w:hyperlink w:anchor="_Toc121561211" w:history="1">
         <w:r>
           <w:rPr>
             <w:rStyle w:val="Hyperlink"/>
@@ -897,7 +904,7 @@
             <w:noProof/>
             <w:webHidden/>
           </w:rPr>
-          <w:instrText xml:space="preserve"> PAGEREF _Toc111895843 \h </w:instrText>
+          <w:instrText xml:space="preserve"> PAGEREF _Toc121561211 \h </w:instrText>
         </w:r>
         <w:r>
           <w:rPr>
@@ -942,7 +949,7 @@
           <w:szCs w:val="22"/>
         </w:rPr>
       </w:pPr>
-      <w:hyperlink w:anchor="_Toc111895844" w:history="1">
+      <w:hyperlink w:anchor="_Toc121561212" w:history="1">
         <w:r>
           <w:rPr>
             <w:rStyle w:val="Hyperlink"/>
@@ -985,7 +992,7 @@
             <w:noProof/>
             <w:webHidden/>
           </w:rPr>
-          <w:instrText xml:space="preserve"> PAGEREF _Toc111895844 \h </w:instrText>
+          <w:instrText xml:space="preserve"> PAGEREF _Toc121561212 \h </w:instrText>
         </w:r>
         <w:r>
           <w:rPr>
@@ -1030,7 +1037,7 @@
           <w:szCs w:val="22"/>
         </w:rPr>
       </w:pPr>
-      <w:hyperlink w:anchor="_Toc111895845" w:history="1">
+      <w:hyperlink w:anchor="_Toc121561213" w:history="1">
         <w:r>
           <w:rPr>
             <w:rStyle w:val="Hyperlink"/>
@@ -1073,7 +1080,7 @@
             <w:noProof/>
             <w:webHidden/>
           </w:rPr>
-          <w:instrText xml:space="preserve"> PAGEREF _Toc111895845 \h </w:instrText>
+          <w:instrText xml:space="preserve"> PAGEREF _Toc121561213 \h </w:instrText>
         </w:r>
         <w:r>
           <w:rPr>
@@ -1118,7 +1125,7 @@
           <w:szCs w:val="22"/>
         </w:rPr>
       </w:pPr>
-      <w:hyperlink w:anchor="_Toc111895846" w:history="1">
+      <w:hyperlink w:anchor="_Toc121561214" w:history="1">
         <w:r>
           <w:rPr>
             <w:rStyle w:val="Hyperlink"/>
@@ -1161,7 +1168,7 @@
             <w:noProof/>
             <w:webHidden/>
           </w:rPr>
-          <w:instrText xml:space="preserve"> PAGEREF _Toc111895846 \h </w:instrText>
+          <w:instrText xml:space="preserve"> PAGEREF _Toc121561214 \h </w:instrText>
         </w:r>
         <w:r>
           <w:rPr>
@@ -1206,7 +1213,7 @@
           <w:szCs w:val="22"/>
         </w:rPr>
       </w:pPr>
-      <w:hyperlink w:anchor="_Toc111895847" w:history="1">
+      <w:hyperlink w:anchor="_Toc121561215" w:history="1">
         <w:r>
           <w:rPr>
             <w:rStyle w:val="Hyperlink"/>
@@ -1249,7 +1256,7 @@
             <w:noProof/>
             <w:webHidden/>
           </w:rPr>
-          <w:instrText xml:space="preserve"> PAGEREF _Toc111895847 \h </w:instrText>
+          <w:instrText xml:space="preserve"> PAGEREF _Toc121561215 \h </w:instrText>
         </w:r>
         <w:r>
           <w:rPr>
@@ -1294,7 +1301,7 @@
           <w:szCs w:val="22"/>
         </w:rPr>
       </w:pPr>
-      <w:hyperlink w:anchor="_Toc111895848" w:history="1">
+      <w:hyperlink w:anchor="_Toc121561216" w:history="1">
         <w:r>
           <w:rPr>
             <w:rStyle w:val="Hyperlink"/>
@@ -1337,7 +1344,7 @@
             <w:noProof/>
             <w:webHidden/>
           </w:rPr>
-          <w:instrText xml:space="preserve"> PAGEREF _Toc111895848 \h </w:instrText>
+          <w:instrText xml:space="preserve"> PAGEREF _Toc121561216 \h </w:instrText>
         </w:r>
         <w:r>
           <w:rPr>
@@ -1382,7 +1389,7 @@
           <w:szCs w:val="22"/>
         </w:rPr>
       </w:pPr>
-      <w:hyperlink w:anchor="_Toc111895849" w:history="1">
+      <w:hyperlink w:anchor="_Toc121561217" w:history="1">
         <w:r>
           <w:rPr>
             <w:rStyle w:val="Hyperlink"/>
@@ -1425,7 +1432,7 @@
             <w:noProof/>
             <w:webHidden/>
           </w:rPr>
-          <w:instrText xml:space="preserve"> PAGEREF _Toc111895849 \h </w:instrText>
+          <w:instrText xml:space="preserve"> PAGEREF _Toc121561217 \h </w:instrText>
         </w:r>
         <w:r>
           <w:rPr>
@@ -1445,7 +1452,7 @@
             <w:noProof/>
             <w:webHidden/>
           </w:rPr>
-          <w:t>12</w:t>
+          <w:t>11</w:t>
         </w:r>
         <w:r>
           <w:rPr>
@@ -1470,7 +1477,7 @@
           <w:szCs w:val="22"/>
         </w:rPr>
       </w:pPr>
-      <w:hyperlink w:anchor="_Toc111895850" w:history="1">
+      <w:hyperlink w:anchor="_Toc121561218" w:history="1">
         <w:r>
           <w:rPr>
             <w:rStyle w:val="Hyperlink"/>
@@ -1513,7 +1520,7 @@
             <w:noProof/>
             <w:webHidden/>
           </w:rPr>
-          <w:instrText xml:space="preserve"> PAGEREF _Toc111895850 \h </w:instrText>
+          <w:instrText xml:space="preserve"> PAGEREF _Toc121561218 \h </w:instrText>
         </w:r>
         <w:r>
           <w:rPr>
@@ -1558,7 +1565,7 @@
           <w:szCs w:val="22"/>
         </w:rPr>
       </w:pPr>
-      <w:hyperlink w:anchor="_Toc111895851" w:history="1">
+      <w:hyperlink w:anchor="_Toc121561219" w:history="1">
         <w:r>
           <w:rPr>
             <w:rStyle w:val="Hyperlink"/>
@@ -1580,7 +1587,7 @@
             <w:rStyle w:val="Hyperlink"/>
             <w:noProof/>
           </w:rPr>
-          <w:t>Diagrama de Container</w:t>
+          <w:t>Diagrama de Componentes</w:t>
         </w:r>
         <w:r>
           <w:rPr>
@@ -1601,149 +1608,7 @@
             <w:noProof/>
             <w:webHidden/>
           </w:rPr>
-          <w:instrText xml:space="preserve"> PAGEREF _Toc111895851 \h </w:instrText>
-        </w:r>
-        <w:r>
-          <w:rPr>
-            <w:noProof/>
-            <w:webHidden/>
-          </w:rPr>
-        </w:r>
-        <w:r>
-          <w:rPr>
-            <w:noProof/>
-            <w:webHidden/>
-          </w:rPr>
-          <w:fldChar w:fldCharType="separate"/>
-        </w:r>
-        <w:r>
-          <w:rPr>
-            <w:noProof/>
-            <w:webHidden/>
-          </w:rPr>
-          <w:t>12</w:t>
-        </w:r>
-        <w:r>
-          <w:rPr>
-            <w:noProof/>
-            <w:webHidden/>
-          </w:rPr>
-          <w:fldChar w:fldCharType="end"/>
-        </w:r>
-      </w:hyperlink>
-    </w:p>
-    <w:p>
-      <w:pPr>
-        <w:pStyle w:val="Sumrio2"/>
-        <w:tabs>
-          <w:tab w:val="right" w:pos="8305"/>
-        </w:tabs>
-        <w:rPr>
-          <w:rFonts w:asciiTheme="minorHAnsi" w:eastAsiaTheme="minorEastAsia" w:hAnsiTheme="minorHAnsi" w:cstheme="minorBidi"/>
-          <w:noProof/>
-          <w:sz w:val="22"/>
-          <w:szCs w:val="22"/>
-        </w:rPr>
-      </w:pPr>
-      <w:hyperlink w:anchor="_Toc111895852" w:history="1">
-        <w:r>
-          <w:rPr>
-            <w:rStyle w:val="Hyperlink"/>
-            <w:noProof/>
-          </w:rPr>
-          <w:t>Etapa 2 - Pendente</w:t>
-        </w:r>
-        <w:r>
-          <w:rPr>
-            <w:noProof/>
-            <w:webHidden/>
-          </w:rPr>
-          <w:tab/>
-        </w:r>
-        <w:r>
-          <w:rPr>
-            <w:noProof/>
-            <w:webHidden/>
-          </w:rPr>
-          <w:fldChar w:fldCharType="begin"/>
-        </w:r>
-        <w:r>
-          <w:rPr>
-            <w:noProof/>
-            <w:webHidden/>
-          </w:rPr>
-          <w:instrText xml:space="preserve"> PAGEREF _Toc111895852 \h </w:instrText>
-        </w:r>
-        <w:r>
-          <w:rPr>
-            <w:noProof/>
-            <w:webHidden/>
-          </w:rPr>
-        </w:r>
-        <w:r>
-          <w:rPr>
-            <w:noProof/>
-            <w:webHidden/>
-          </w:rPr>
-          <w:fldChar w:fldCharType="separate"/>
-        </w:r>
-        <w:r>
-          <w:rPr>
-            <w:noProof/>
-            <w:webHidden/>
-          </w:rPr>
-          <w:t>13</w:t>
-        </w:r>
-        <w:r>
-          <w:rPr>
-            <w:noProof/>
-            <w:webHidden/>
-          </w:rPr>
-          <w:fldChar w:fldCharType="end"/>
-        </w:r>
-      </w:hyperlink>
-    </w:p>
-    <w:p>
-      <w:pPr>
-        <w:pStyle w:val="Sumrio2"/>
-        <w:tabs>
-          <w:tab w:val="right" w:pos="8305"/>
-        </w:tabs>
-        <w:rPr>
-          <w:rFonts w:asciiTheme="minorHAnsi" w:eastAsiaTheme="minorEastAsia" w:hAnsiTheme="minorHAnsi" w:cstheme="minorBidi"/>
-          <w:noProof/>
-          <w:sz w:val="22"/>
-          <w:szCs w:val="22"/>
-        </w:rPr>
-      </w:pPr>
-      <w:hyperlink w:anchor="_Toc111895853" w:history="1">
-        <w:r>
-          <w:rPr>
-            <w:rStyle w:val="Hyperlink"/>
-            <w:noProof/>
-          </w:rPr>
-          <w:t>Etapa 3 - Pendente</w:t>
-        </w:r>
-        <w:r>
-          <w:rPr>
-            <w:noProof/>
-            <w:webHidden/>
-          </w:rPr>
-          <w:tab/>
-        </w:r>
-        <w:r>
-          <w:rPr>
-            <w:noProof/>
-            <w:webHidden/>
-          </w:rPr>
-          <w:fldChar w:fldCharType="begin"/>
-        </w:r>
-        <w:r>
-          <w:rPr>
-            <w:noProof/>
-            <w:webHidden/>
-          </w:rPr>
-          <w:instrText xml:space="preserve"> PAGEREF _Toc111895853 \h </w:instrText>
+          <w:instrText xml:space="preserve"> PAGEREF _Toc121561219 \h </w:instrText>
         </w:r>
         <w:r>
           <w:rPr>
@@ -1778,6 +1643,7 @@
       <w:pPr>
         <w:pStyle w:val="Sumrio2"/>
         <w:tabs>
+          <w:tab w:val="left" w:pos="600"/>
           <w:tab w:val="right" w:pos="8305"/>
         </w:tabs>
         <w:rPr>
@@ -1787,7 +1653,869 @@
           <w:szCs w:val="22"/>
         </w:rPr>
       </w:pPr>
-      <w:hyperlink w:anchor="_Toc111895854" w:history="1">
+      <w:hyperlink w:anchor="_Toc121561220" w:history="1">
+        <w:r>
+          <w:rPr>
+            <w:rStyle w:val="Hyperlink"/>
+            <w:noProof/>
+          </w:rPr>
+          <w:t>5.</w:t>
+        </w:r>
+        <w:r>
+          <w:rPr>
+            <w:rFonts w:asciiTheme="minorHAnsi" w:eastAsiaTheme="minorEastAsia" w:hAnsiTheme="minorHAnsi" w:cstheme="minorBidi"/>
+            <w:noProof/>
+            <w:sz w:val="22"/>
+            <w:szCs w:val="22"/>
+          </w:rPr>
+          <w:tab/>
+        </w:r>
+        <w:r>
+          <w:rPr>
+            <w:rStyle w:val="Hyperlink"/>
+            <w:noProof/>
+          </w:rPr>
+          <w:t>Prova de Conceito (PoC)</w:t>
+        </w:r>
+        <w:r>
+          <w:rPr>
+            <w:noProof/>
+            <w:webHidden/>
+          </w:rPr>
+          <w:tab/>
+        </w:r>
+        <w:r>
+          <w:rPr>
+            <w:noProof/>
+            <w:webHidden/>
+          </w:rPr>
+          <w:fldChar w:fldCharType="begin"/>
+        </w:r>
+        <w:r>
+          <w:rPr>
+            <w:noProof/>
+            <w:webHidden/>
+          </w:rPr>
+          <w:instrText xml:space="preserve"> PAGEREF _Toc121561220 \h </w:instrText>
+        </w:r>
+        <w:r>
+          <w:rPr>
+            <w:noProof/>
+            <w:webHidden/>
+          </w:rPr>
+        </w:r>
+        <w:r>
+          <w:rPr>
+            <w:noProof/>
+            <w:webHidden/>
+          </w:rPr>
+          <w:fldChar w:fldCharType="separate"/>
+        </w:r>
+        <w:r>
+          <w:rPr>
+            <w:noProof/>
+            <w:webHidden/>
+          </w:rPr>
+          <w:t>16</w:t>
+        </w:r>
+        <w:r>
+          <w:rPr>
+            <w:noProof/>
+            <w:webHidden/>
+          </w:rPr>
+          <w:fldChar w:fldCharType="end"/>
+        </w:r>
+      </w:hyperlink>
+    </w:p>
+    <w:p>
+      <w:pPr>
+        <w:pStyle w:val="Sumrio2"/>
+        <w:tabs>
+          <w:tab w:val="left" w:pos="800"/>
+          <w:tab w:val="right" w:pos="8305"/>
+        </w:tabs>
+        <w:rPr>
+          <w:rFonts w:asciiTheme="minorHAnsi" w:eastAsiaTheme="minorEastAsia" w:hAnsiTheme="minorHAnsi" w:cstheme="minorBidi"/>
+          <w:noProof/>
+          <w:sz w:val="22"/>
+          <w:szCs w:val="22"/>
+        </w:rPr>
+      </w:pPr>
+      <w:hyperlink w:anchor="_Toc121561221" w:history="1">
+        <w:r>
+          <w:rPr>
+            <w:rStyle w:val="Hyperlink"/>
+            <w:noProof/>
+          </w:rPr>
+          <w:t>5.1</w:t>
+        </w:r>
+        <w:r>
+          <w:rPr>
+            <w:rFonts w:asciiTheme="minorHAnsi" w:eastAsiaTheme="minorEastAsia" w:hAnsiTheme="minorHAnsi" w:cstheme="minorBidi"/>
+            <w:noProof/>
+            <w:sz w:val="22"/>
+            <w:szCs w:val="22"/>
+          </w:rPr>
+          <w:tab/>
+        </w:r>
+        <w:r>
+          <w:rPr>
+            <w:rStyle w:val="Hyperlink"/>
+            <w:noProof/>
+          </w:rPr>
+          <w:t>Integrações entre Componentes</w:t>
+        </w:r>
+        <w:r>
+          <w:rPr>
+            <w:noProof/>
+            <w:webHidden/>
+          </w:rPr>
+          <w:tab/>
+        </w:r>
+        <w:r>
+          <w:rPr>
+            <w:noProof/>
+            <w:webHidden/>
+          </w:rPr>
+          <w:fldChar w:fldCharType="begin"/>
+        </w:r>
+        <w:r>
+          <w:rPr>
+            <w:noProof/>
+            <w:webHidden/>
+          </w:rPr>
+          <w:instrText xml:space="preserve"> PAGEREF _Toc121561221 \h </w:instrText>
+        </w:r>
+        <w:r>
+          <w:rPr>
+            <w:noProof/>
+            <w:webHidden/>
+          </w:rPr>
+        </w:r>
+        <w:r>
+          <w:rPr>
+            <w:noProof/>
+            <w:webHidden/>
+          </w:rPr>
+          <w:fldChar w:fldCharType="separate"/>
+        </w:r>
+        <w:r>
+          <w:rPr>
+            <w:noProof/>
+            <w:webHidden/>
+          </w:rPr>
+          <w:t>16</w:t>
+        </w:r>
+        <w:r>
+          <w:rPr>
+            <w:noProof/>
+            <w:webHidden/>
+          </w:rPr>
+          <w:fldChar w:fldCharType="end"/>
+        </w:r>
+      </w:hyperlink>
+    </w:p>
+    <w:p>
+      <w:pPr>
+        <w:pStyle w:val="Sumrio2"/>
+        <w:tabs>
+          <w:tab w:val="left" w:pos="800"/>
+          <w:tab w:val="right" w:pos="8305"/>
+        </w:tabs>
+        <w:rPr>
+          <w:rFonts w:asciiTheme="minorHAnsi" w:eastAsiaTheme="minorEastAsia" w:hAnsiTheme="minorHAnsi" w:cstheme="minorBidi"/>
+          <w:noProof/>
+          <w:sz w:val="22"/>
+          <w:szCs w:val="22"/>
+        </w:rPr>
+      </w:pPr>
+      <w:hyperlink w:anchor="_Toc121561222" w:history="1">
+        <w:r>
+          <w:rPr>
+            <w:rStyle w:val="Hyperlink"/>
+            <w:noProof/>
+          </w:rPr>
+          <w:t>5.2</w:t>
+        </w:r>
+        <w:r>
+          <w:rPr>
+            <w:rFonts w:asciiTheme="minorHAnsi" w:eastAsiaTheme="minorEastAsia" w:hAnsiTheme="minorHAnsi" w:cstheme="minorBidi"/>
+            <w:noProof/>
+            <w:sz w:val="22"/>
+            <w:szCs w:val="22"/>
+          </w:rPr>
+          <w:tab/>
+        </w:r>
+        <w:r>
+          <w:rPr>
+            <w:rStyle w:val="Hyperlink"/>
+            <w:noProof/>
+          </w:rPr>
+          <w:t>Código da Aplicação</w:t>
+        </w:r>
+        <w:r>
+          <w:rPr>
+            <w:noProof/>
+            <w:webHidden/>
+          </w:rPr>
+          <w:tab/>
+        </w:r>
+        <w:r>
+          <w:rPr>
+            <w:noProof/>
+            <w:webHidden/>
+          </w:rPr>
+          <w:fldChar w:fldCharType="begin"/>
+        </w:r>
+        <w:r>
+          <w:rPr>
+            <w:noProof/>
+            <w:webHidden/>
+          </w:rPr>
+          <w:instrText xml:space="preserve"> PAGEREF _Toc121561222 \h </w:instrText>
+        </w:r>
+        <w:r>
+          <w:rPr>
+            <w:noProof/>
+            <w:webHidden/>
+          </w:rPr>
+        </w:r>
+        <w:r>
+          <w:rPr>
+            <w:noProof/>
+            <w:webHidden/>
+          </w:rPr>
+          <w:fldChar w:fldCharType="separate"/>
+        </w:r>
+        <w:r>
+          <w:rPr>
+            <w:noProof/>
+            <w:webHidden/>
+          </w:rPr>
+          <w:t>22</w:t>
+        </w:r>
+        <w:r>
+          <w:rPr>
+            <w:noProof/>
+            <w:webHidden/>
+          </w:rPr>
+          <w:fldChar w:fldCharType="end"/>
+        </w:r>
+      </w:hyperlink>
+    </w:p>
+    <w:p>
+      <w:pPr>
+        <w:pStyle w:val="Sumrio2"/>
+        <w:tabs>
+          <w:tab w:val="left" w:pos="600"/>
+          <w:tab w:val="right" w:pos="8305"/>
+        </w:tabs>
+        <w:rPr>
+          <w:rFonts w:asciiTheme="minorHAnsi" w:eastAsiaTheme="minorEastAsia" w:hAnsiTheme="minorHAnsi" w:cstheme="minorBidi"/>
+          <w:noProof/>
+          <w:sz w:val="22"/>
+          <w:szCs w:val="22"/>
+        </w:rPr>
+      </w:pPr>
+      <w:hyperlink w:anchor="_Toc121561223" w:history="1">
+        <w:r>
+          <w:rPr>
+            <w:rStyle w:val="Hyperlink"/>
+            <w:noProof/>
+          </w:rPr>
+          <w:t>6.</w:t>
+        </w:r>
+        <w:r>
+          <w:rPr>
+            <w:rFonts w:asciiTheme="minorHAnsi" w:eastAsiaTheme="minorEastAsia" w:hAnsiTheme="minorHAnsi" w:cstheme="minorBidi"/>
+            <w:noProof/>
+            <w:sz w:val="22"/>
+            <w:szCs w:val="22"/>
+          </w:rPr>
+          <w:tab/>
+        </w:r>
+        <w:r>
+          <w:rPr>
+            <w:rStyle w:val="Hyperlink"/>
+            <w:noProof/>
+          </w:rPr>
+          <w:t>Avaliação da Arquitetura (ATAM)</w:t>
+        </w:r>
+        <w:r>
+          <w:rPr>
+            <w:noProof/>
+            <w:webHidden/>
+          </w:rPr>
+          <w:tab/>
+        </w:r>
+        <w:r>
+          <w:rPr>
+            <w:noProof/>
+            <w:webHidden/>
+          </w:rPr>
+          <w:fldChar w:fldCharType="begin"/>
+        </w:r>
+        <w:r>
+          <w:rPr>
+            <w:noProof/>
+            <w:webHidden/>
+          </w:rPr>
+          <w:instrText xml:space="preserve"> PAGEREF _Toc121561223 \h </w:instrText>
+        </w:r>
+        <w:r>
+          <w:rPr>
+            <w:noProof/>
+            <w:webHidden/>
+          </w:rPr>
+        </w:r>
+        <w:r>
+          <w:rPr>
+            <w:noProof/>
+            <w:webHidden/>
+          </w:rPr>
+          <w:fldChar w:fldCharType="separate"/>
+        </w:r>
+        <w:r>
+          <w:rPr>
+            <w:noProof/>
+            <w:webHidden/>
+          </w:rPr>
+          <w:t>26</w:t>
+        </w:r>
+        <w:r>
+          <w:rPr>
+            <w:noProof/>
+            <w:webHidden/>
+          </w:rPr>
+          <w:fldChar w:fldCharType="end"/>
+        </w:r>
+      </w:hyperlink>
+    </w:p>
+    <w:p>
+      <w:pPr>
+        <w:pStyle w:val="Sumrio2"/>
+        <w:tabs>
+          <w:tab w:val="left" w:pos="800"/>
+          <w:tab w:val="right" w:pos="8305"/>
+        </w:tabs>
+        <w:rPr>
+          <w:rFonts w:asciiTheme="minorHAnsi" w:eastAsiaTheme="minorEastAsia" w:hAnsiTheme="minorHAnsi" w:cstheme="minorBidi"/>
+          <w:noProof/>
+          <w:sz w:val="22"/>
+          <w:szCs w:val="22"/>
+        </w:rPr>
+      </w:pPr>
+      <w:hyperlink w:anchor="_Toc121561224" w:history="1">
+        <w:r>
+          <w:rPr>
+            <w:rStyle w:val="Hyperlink"/>
+            <w:noProof/>
+          </w:rPr>
+          <w:t xml:space="preserve">6.1. </w:t>
+        </w:r>
+        <w:r>
+          <w:rPr>
+            <w:rFonts w:asciiTheme="minorHAnsi" w:eastAsiaTheme="minorEastAsia" w:hAnsiTheme="minorHAnsi" w:cstheme="minorBidi"/>
+            <w:noProof/>
+            <w:sz w:val="22"/>
+            <w:szCs w:val="22"/>
+          </w:rPr>
+          <w:tab/>
+        </w:r>
+        <w:r>
+          <w:rPr>
+            <w:rStyle w:val="Hyperlink"/>
+            <w:noProof/>
+          </w:rPr>
+          <w:t>Análise das abordagens arquiteturais</w:t>
+        </w:r>
+        <w:r>
+          <w:rPr>
+            <w:noProof/>
+            <w:webHidden/>
+          </w:rPr>
+          <w:tab/>
+        </w:r>
+        <w:r>
+          <w:rPr>
+            <w:noProof/>
+            <w:webHidden/>
+          </w:rPr>
+          <w:fldChar w:fldCharType="begin"/>
+        </w:r>
+        <w:r>
+          <w:rPr>
+            <w:noProof/>
+            <w:webHidden/>
+          </w:rPr>
+          <w:instrText xml:space="preserve"> PAGEREF _Toc121561224 \h </w:instrText>
+        </w:r>
+        <w:r>
+          <w:rPr>
+            <w:noProof/>
+            <w:webHidden/>
+          </w:rPr>
+        </w:r>
+        <w:r>
+          <w:rPr>
+            <w:noProof/>
+            <w:webHidden/>
+          </w:rPr>
+          <w:fldChar w:fldCharType="separate"/>
+        </w:r>
+        <w:r>
+          <w:rPr>
+            <w:noProof/>
+            <w:webHidden/>
+          </w:rPr>
+          <w:t>26</w:t>
+        </w:r>
+        <w:r>
+          <w:rPr>
+            <w:noProof/>
+            <w:webHidden/>
+          </w:rPr>
+          <w:fldChar w:fldCharType="end"/>
+        </w:r>
+      </w:hyperlink>
+    </w:p>
+    <w:p>
+      <w:pPr>
+        <w:pStyle w:val="Sumrio2"/>
+        <w:tabs>
+          <w:tab w:val="left" w:pos="800"/>
+          <w:tab w:val="right" w:pos="8305"/>
+        </w:tabs>
+        <w:rPr>
+          <w:rFonts w:asciiTheme="minorHAnsi" w:eastAsiaTheme="minorEastAsia" w:hAnsiTheme="minorHAnsi" w:cstheme="minorBidi"/>
+          <w:noProof/>
+          <w:sz w:val="22"/>
+          <w:szCs w:val="22"/>
+        </w:rPr>
+      </w:pPr>
+      <w:hyperlink w:anchor="_Toc121561225" w:history="1">
+        <w:r>
+          <w:rPr>
+            <w:rStyle w:val="Hyperlink"/>
+            <w:noProof/>
+          </w:rPr>
+          <w:t xml:space="preserve">6.2. </w:t>
+        </w:r>
+        <w:r>
+          <w:rPr>
+            <w:rFonts w:asciiTheme="minorHAnsi" w:eastAsiaTheme="minorEastAsia" w:hAnsiTheme="minorHAnsi" w:cstheme="minorBidi"/>
+            <w:noProof/>
+            <w:sz w:val="22"/>
+            <w:szCs w:val="22"/>
+          </w:rPr>
+          <w:tab/>
+        </w:r>
+        <w:r>
+          <w:rPr>
+            <w:rStyle w:val="Hyperlink"/>
+            <w:noProof/>
+          </w:rPr>
+          <w:t xml:space="preserve"> Cenários</w:t>
+        </w:r>
+        <w:r>
+          <w:rPr>
+            <w:noProof/>
+            <w:webHidden/>
+          </w:rPr>
+          <w:tab/>
+        </w:r>
+        <w:r>
+          <w:rPr>
+            <w:noProof/>
+            <w:webHidden/>
+          </w:rPr>
+          <w:fldChar w:fldCharType="begin"/>
+        </w:r>
+        <w:r>
+          <w:rPr>
+            <w:noProof/>
+            <w:webHidden/>
+          </w:rPr>
+          <w:instrText xml:space="preserve"> PAGEREF _Toc121561225 \h </w:instrText>
+        </w:r>
+        <w:r>
+          <w:rPr>
+            <w:noProof/>
+            <w:webHidden/>
+          </w:rPr>
+        </w:r>
+        <w:r>
+          <w:rPr>
+            <w:noProof/>
+            <w:webHidden/>
+          </w:rPr>
+          <w:fldChar w:fldCharType="separate"/>
+        </w:r>
+        <w:r>
+          <w:rPr>
+            <w:noProof/>
+            <w:webHidden/>
+          </w:rPr>
+          <w:t>26</w:t>
+        </w:r>
+        <w:r>
+          <w:rPr>
+            <w:noProof/>
+            <w:webHidden/>
+          </w:rPr>
+          <w:fldChar w:fldCharType="end"/>
+        </w:r>
+      </w:hyperlink>
+    </w:p>
+    <w:p>
+      <w:pPr>
+        <w:pStyle w:val="Sumrio2"/>
+        <w:tabs>
+          <w:tab w:val="left" w:pos="800"/>
+          <w:tab w:val="right" w:pos="8305"/>
+        </w:tabs>
+        <w:rPr>
+          <w:rFonts w:asciiTheme="minorHAnsi" w:eastAsiaTheme="minorEastAsia" w:hAnsiTheme="minorHAnsi" w:cstheme="minorBidi"/>
+          <w:noProof/>
+          <w:sz w:val="22"/>
+          <w:szCs w:val="22"/>
+        </w:rPr>
+      </w:pPr>
+      <w:hyperlink w:anchor="_Toc121561226" w:history="1">
+        <w:r>
+          <w:rPr>
+            <w:rStyle w:val="Hyperlink"/>
+            <w:noProof/>
+          </w:rPr>
+          <w:t xml:space="preserve">6.3. </w:t>
+        </w:r>
+        <w:r>
+          <w:rPr>
+            <w:rFonts w:asciiTheme="minorHAnsi" w:eastAsiaTheme="minorEastAsia" w:hAnsiTheme="minorHAnsi" w:cstheme="minorBidi"/>
+            <w:noProof/>
+            <w:sz w:val="22"/>
+            <w:szCs w:val="22"/>
+          </w:rPr>
+          <w:tab/>
+        </w:r>
+        <w:r>
+          <w:rPr>
+            <w:rStyle w:val="Hyperlink"/>
+            <w:noProof/>
+          </w:rPr>
+          <w:t>Evidências da Avaliação</w:t>
+        </w:r>
+        <w:r>
+          <w:rPr>
+            <w:noProof/>
+            <w:webHidden/>
+          </w:rPr>
+          <w:tab/>
+        </w:r>
+        <w:r>
+          <w:rPr>
+            <w:noProof/>
+            <w:webHidden/>
+          </w:rPr>
+          <w:fldChar w:fldCharType="begin"/>
+        </w:r>
+        <w:r>
+          <w:rPr>
+            <w:noProof/>
+            <w:webHidden/>
+          </w:rPr>
+          <w:instrText xml:space="preserve"> PAGEREF _Toc121561226 \h </w:instrText>
+        </w:r>
+        <w:r>
+          <w:rPr>
+            <w:noProof/>
+            <w:webHidden/>
+          </w:rPr>
+        </w:r>
+        <w:r>
+          <w:rPr>
+            <w:noProof/>
+            <w:webHidden/>
+          </w:rPr>
+          <w:fldChar w:fldCharType="separate"/>
+        </w:r>
+        <w:r>
+          <w:rPr>
+            <w:noProof/>
+            <w:webHidden/>
+          </w:rPr>
+          <w:t>27</w:t>
+        </w:r>
+        <w:r>
+          <w:rPr>
+            <w:noProof/>
+            <w:webHidden/>
+          </w:rPr>
+          <w:fldChar w:fldCharType="end"/>
+        </w:r>
+      </w:hyperlink>
+    </w:p>
+    <w:p>
+      <w:pPr>
+        <w:pStyle w:val="Sumrio2"/>
+        <w:tabs>
+          <w:tab w:val="right" w:pos="8305"/>
+        </w:tabs>
+        <w:rPr>
+          <w:rFonts w:asciiTheme="minorHAnsi" w:eastAsiaTheme="minorEastAsia" w:hAnsiTheme="minorHAnsi" w:cstheme="minorBidi"/>
+          <w:noProof/>
+          <w:sz w:val="22"/>
+          <w:szCs w:val="22"/>
+        </w:rPr>
+      </w:pPr>
+      <w:hyperlink w:anchor="_Toc121561227" w:history="1">
+        <w:r>
+          <w:rPr>
+            <w:rStyle w:val="Hyperlink"/>
+            <w:noProof/>
+          </w:rPr>
+          <w:t>6.4.  Resultados Obtidos</w:t>
+        </w:r>
+        <w:r>
+          <w:rPr>
+            <w:noProof/>
+            <w:webHidden/>
+          </w:rPr>
+          <w:tab/>
+        </w:r>
+        <w:r>
+          <w:rPr>
+            <w:noProof/>
+            <w:webHidden/>
+          </w:rPr>
+          <w:fldChar w:fldCharType="begin"/>
+        </w:r>
+        <w:r>
+          <w:rPr>
+            <w:noProof/>
+            <w:webHidden/>
+          </w:rPr>
+          <w:instrText xml:space="preserve"> PAGEREF _Toc121561227 \h </w:instrText>
+        </w:r>
+        <w:r>
+          <w:rPr>
+            <w:noProof/>
+            <w:webHidden/>
+          </w:rPr>
+        </w:r>
+        <w:r>
+          <w:rPr>
+            <w:noProof/>
+            <w:webHidden/>
+          </w:rPr>
+          <w:fldChar w:fldCharType="separate"/>
+        </w:r>
+        <w:r>
+          <w:rPr>
+            <w:noProof/>
+            <w:webHidden/>
+          </w:rPr>
+          <w:t>36</w:t>
+        </w:r>
+        <w:r>
+          <w:rPr>
+            <w:noProof/>
+            <w:webHidden/>
+          </w:rPr>
+          <w:fldChar w:fldCharType="end"/>
+        </w:r>
+      </w:hyperlink>
+    </w:p>
+    <w:p>
+      <w:pPr>
+        <w:pStyle w:val="Sumrio2"/>
+        <w:tabs>
+          <w:tab w:val="left" w:pos="600"/>
+          <w:tab w:val="right" w:pos="8305"/>
+        </w:tabs>
+        <w:rPr>
+          <w:rFonts w:asciiTheme="minorHAnsi" w:eastAsiaTheme="minorEastAsia" w:hAnsiTheme="minorHAnsi" w:cstheme="minorBidi"/>
+          <w:noProof/>
+          <w:sz w:val="22"/>
+          <w:szCs w:val="22"/>
+        </w:rPr>
+      </w:pPr>
+      <w:hyperlink w:anchor="_Toc121561228" w:history="1">
+        <w:r>
+          <w:rPr>
+            <w:rStyle w:val="Hyperlink"/>
+            <w:noProof/>
+          </w:rPr>
+          <w:t>7.</w:t>
+        </w:r>
+        <w:r>
+          <w:rPr>
+            <w:rFonts w:asciiTheme="minorHAnsi" w:eastAsiaTheme="minorEastAsia" w:hAnsiTheme="minorHAnsi" w:cstheme="minorBidi"/>
+            <w:noProof/>
+            <w:sz w:val="22"/>
+            <w:szCs w:val="22"/>
+          </w:rPr>
+          <w:tab/>
+        </w:r>
+        <w:r>
+          <w:rPr>
+            <w:rStyle w:val="Hyperlink"/>
+            <w:noProof/>
+          </w:rPr>
+          <w:t>Avaliação Crítica dos Resultados</w:t>
+        </w:r>
+        <w:r>
+          <w:rPr>
+            <w:noProof/>
+            <w:webHidden/>
+          </w:rPr>
+          <w:tab/>
+        </w:r>
+        <w:r>
+          <w:rPr>
+            <w:noProof/>
+            <w:webHidden/>
+          </w:rPr>
+          <w:fldChar w:fldCharType="begin"/>
+        </w:r>
+        <w:r>
+          <w:rPr>
+            <w:noProof/>
+            <w:webHidden/>
+          </w:rPr>
+          <w:instrText xml:space="preserve"> PAGEREF _Toc121561228 \h </w:instrText>
+        </w:r>
+        <w:r>
+          <w:rPr>
+            <w:noProof/>
+            <w:webHidden/>
+          </w:rPr>
+        </w:r>
+        <w:r>
+          <w:rPr>
+            <w:noProof/>
+            <w:webHidden/>
+          </w:rPr>
+          <w:fldChar w:fldCharType="separate"/>
+        </w:r>
+        <w:r>
+          <w:rPr>
+            <w:noProof/>
+            <w:webHidden/>
+          </w:rPr>
+          <w:t>37</w:t>
+        </w:r>
+        <w:r>
+          <w:rPr>
+            <w:noProof/>
+            <w:webHidden/>
+          </w:rPr>
+          <w:fldChar w:fldCharType="end"/>
+        </w:r>
+      </w:hyperlink>
+    </w:p>
+    <w:p>
+      <w:pPr>
+        <w:pStyle w:val="Sumrio2"/>
+        <w:tabs>
+          <w:tab w:val="left" w:pos="600"/>
+          <w:tab w:val="right" w:pos="8305"/>
+        </w:tabs>
+        <w:rPr>
+          <w:rFonts w:asciiTheme="minorHAnsi" w:eastAsiaTheme="minorEastAsia" w:hAnsiTheme="minorHAnsi" w:cstheme="minorBidi"/>
+          <w:noProof/>
+          <w:sz w:val="22"/>
+          <w:szCs w:val="22"/>
+        </w:rPr>
+      </w:pPr>
+      <w:hyperlink w:anchor="_Toc121561229" w:history="1">
+        <w:r>
+          <w:rPr>
+            <w:rStyle w:val="Hyperlink"/>
+            <w:noProof/>
+          </w:rPr>
+          <w:t>8.</w:t>
+        </w:r>
+        <w:r>
+          <w:rPr>
+            <w:rFonts w:asciiTheme="minorHAnsi" w:eastAsiaTheme="minorEastAsia" w:hAnsiTheme="minorHAnsi" w:cstheme="minorBidi"/>
+            <w:noProof/>
+            <w:sz w:val="22"/>
+            <w:szCs w:val="22"/>
+          </w:rPr>
+          <w:tab/>
+        </w:r>
+        <w:r>
+          <w:rPr>
+            <w:rStyle w:val="Hyperlink"/>
+            <w:noProof/>
+          </w:rPr>
+          <w:t>Conclusão</w:t>
+        </w:r>
+        <w:r>
+          <w:rPr>
+            <w:noProof/>
+            <w:webHidden/>
+          </w:rPr>
+          <w:tab/>
+        </w:r>
+        <w:r>
+          <w:rPr>
+            <w:noProof/>
+            <w:webHidden/>
+          </w:rPr>
+          <w:fldChar w:fldCharType="begin"/>
+        </w:r>
+        <w:r>
+          <w:rPr>
+            <w:noProof/>
+            <w:webHidden/>
+          </w:rPr>
+          <w:instrText xml:space="preserve"> PAGEREF _Toc121561229 \h </w:instrText>
+        </w:r>
+        <w:r>
+          <w:rPr>
+            <w:noProof/>
+            <w:webHidden/>
+          </w:rPr>
+        </w:r>
+        <w:r>
+          <w:rPr>
+            <w:noProof/>
+            <w:webHidden/>
+          </w:rPr>
+          <w:fldChar w:fldCharType="separate"/>
+        </w:r>
+        <w:r>
+          <w:rPr>
+            <w:noProof/>
+            <w:webHidden/>
+          </w:rPr>
+          <w:t>40</w:t>
+        </w:r>
+        <w:r>
+          <w:rPr>
+            <w:noProof/>
+            <w:webHidden/>
+          </w:rPr>
+          <w:fldChar w:fldCharType="end"/>
+        </w:r>
+      </w:hyperlink>
+    </w:p>
+    <w:p>
+      <w:pPr>
+        <w:pStyle w:val="Sumrio2"/>
+        <w:tabs>
+          <w:tab w:val="right" w:pos="8305"/>
+        </w:tabs>
+        <w:rPr>
+          <w:rFonts w:asciiTheme="minorHAnsi" w:eastAsiaTheme="minorEastAsia" w:hAnsiTheme="minorHAnsi" w:cstheme="minorBidi"/>
+          <w:noProof/>
+          <w:sz w:val="22"/>
+          <w:szCs w:val="22"/>
+        </w:rPr>
+      </w:pPr>
+      <w:hyperlink w:anchor="_Toc121561230" w:history="1">
         <w:r>
           <w:rPr>
             <w:rStyle w:val="Hyperlink"/>
@@ -1814,7 +2542,7 @@
             <w:noProof/>
             <w:webHidden/>
           </w:rPr>
-          <w:instrText xml:space="preserve"> PAGEREF _Toc111895854 \h </w:instrText>
+          <w:instrText xml:space="preserve"> PAGEREF _Toc121561230 \h </w:instrText>
         </w:r>
         <w:r>
           <w:rPr>
@@ -1834,7 +2562,7 @@
             <w:noProof/>
             <w:webHidden/>
           </w:rPr>
-          <w:t>14</w:t>
+          <w:t>42</w:t>
         </w:r>
         <w:r>
           <w:rPr>
@@ -1877,7 +2605,7 @@
           <w:rFonts w:ascii="Times New Roman" w:hAnsi="Times New Roman"/>
         </w:rPr>
       </w:pPr>
-      <w:bookmarkStart w:id="4" w:name="_Toc111895841"/>
+      <w:bookmarkStart w:id="4" w:name="_Toc121561209"/>
       <w:r>
         <w:rPr>
           <w:rFonts w:ascii="Times New Roman" w:hAnsi="Times New Roman"/>
@@ -1891,7 +2619,7 @@
       <w:pPr>
         <w:keepLines/>
         <w:spacing w:before="80" w:after="80" w:line="360" w:lineRule="auto"/>
-        <w:ind w:firstLine="360"/>
+        <w:ind w:firstLine="720"/>
         <w:jc w:val="both"/>
         <w:rPr>
           <w:sz w:val="24"/>
@@ -1996,7 +2724,7 @@
       <w:pPr>
         <w:keepLines/>
         <w:spacing w:before="80" w:after="80" w:line="360" w:lineRule="auto"/>
-        <w:ind w:firstLine="360"/>
+        <w:ind w:firstLine="720"/>
         <w:jc w:val="both"/>
         <w:rPr>
           <w:sz w:val="24"/>
@@ -2052,7 +2780,7 @@
       <w:pPr>
         <w:keepLines/>
         <w:spacing w:before="80" w:after="80" w:line="360" w:lineRule="auto"/>
-        <w:ind w:firstLine="360"/>
+        <w:ind w:firstLine="720"/>
         <w:jc w:val="both"/>
         <w:rPr>
           <w:sz w:val="24"/>
@@ -2196,7 +2924,7 @@
       <w:pPr>
         <w:keepLines/>
         <w:spacing w:before="80" w:after="80" w:line="360" w:lineRule="auto"/>
-        <w:ind w:firstLine="360"/>
+        <w:ind w:firstLine="720"/>
         <w:jc w:val="both"/>
         <w:rPr>
           <w:sz w:val="24"/>
@@ -2273,7 +3001,7 @@
       <w:pPr>
         <w:keepLines/>
         <w:spacing w:before="80" w:after="80" w:line="360" w:lineRule="auto"/>
-        <w:ind w:firstLine="360"/>
+        <w:ind w:firstLine="720"/>
         <w:jc w:val="both"/>
         <w:rPr>
           <w:sz w:val="24"/>
@@ -2346,7 +3074,7 @@
       <w:pPr>
         <w:keepLines/>
         <w:spacing w:before="80" w:after="80" w:line="360" w:lineRule="auto"/>
-        <w:ind w:firstLine="360"/>
+        <w:ind w:firstLine="720"/>
         <w:jc w:val="both"/>
         <w:rPr>
           <w:sz w:val="24"/>
@@ -2487,7 +3215,7 @@
       <w:pPr>
         <w:keepLines/>
         <w:spacing w:before="80" w:after="80" w:line="360" w:lineRule="auto"/>
-        <w:ind w:firstLine="360"/>
+        <w:ind w:firstLine="709"/>
         <w:jc w:val="both"/>
         <w:rPr>
           <w:sz w:val="24"/>
@@ -2783,7 +3511,7 @@
       <w:pPr>
         <w:keepLines/>
         <w:spacing w:before="80" w:after="80" w:line="360" w:lineRule="auto"/>
-        <w:ind w:firstLine="360"/>
+        <w:ind w:firstLine="720"/>
         <w:jc w:val="both"/>
         <w:rPr>
           <w:sz w:val="24"/>
@@ -2927,7 +3655,7 @@
           <w:rFonts w:ascii="Times New Roman" w:hAnsi="Times New Roman"/>
         </w:rPr>
       </w:pPr>
-      <w:bookmarkStart w:id="5" w:name="_Toc111895842"/>
+      <w:bookmarkStart w:id="5" w:name="_Toc121561210"/>
       <w:r>
         <w:rPr>
           <w:rFonts w:ascii="Times New Roman" w:hAnsi="Times New Roman"/>
@@ -2945,6 +3673,7 @@
     <w:p>
       <w:pPr>
         <w:pStyle w:val="Corpodetexto"/>
+        <w:ind w:firstLine="720"/>
       </w:pPr>
       <w:r>
         <w:t>A seguir é</w:t>
@@ -7316,7 +8045,7 @@
           <w:rFonts w:ascii="Times New Roman" w:hAnsi="Times New Roman"/>
         </w:rPr>
       </w:pPr>
-      <w:bookmarkStart w:id="6" w:name="_Toc111895843"/>
+      <w:bookmarkStart w:id="6" w:name="_Toc121561211"/>
       <w:r>
         <w:rPr>
           <w:rFonts w:ascii="Times New Roman" w:hAnsi="Times New Roman"/>
@@ -7359,7 +8088,7 @@
       <w:pPr>
         <w:suppressAutoHyphens/>
         <w:spacing w:before="100" w:beforeAutospacing="1" w:after="100" w:afterAutospacing="1" w:line="360" w:lineRule="auto"/>
-        <w:ind w:firstLine="360"/>
+        <w:ind w:firstLine="720"/>
         <w:jc w:val="both"/>
         <w:rPr>
           <w:color w:val="FF0000"/>
@@ -7543,7 +8272,7 @@
           <w:rFonts w:ascii="Times New Roman" w:hAnsi="Times New Roman"/>
         </w:rPr>
       </w:pPr>
-      <w:bookmarkStart w:id="7" w:name="_Toc111895844"/>
+      <w:bookmarkStart w:id="7" w:name="_Toc121561212"/>
       <w:r>
         <w:rPr>
           <w:rFonts w:ascii="Times New Roman" w:hAnsi="Times New Roman"/>
@@ -7556,7 +8285,7 @@
       <w:pPr>
         <w:suppressAutoHyphens/>
         <w:spacing w:before="100" w:beforeAutospacing="1" w:after="100" w:afterAutospacing="1" w:line="360" w:lineRule="auto"/>
-        <w:ind w:firstLine="426"/>
+        <w:ind w:firstLine="720"/>
         <w:jc w:val="both"/>
         <w:rPr>
           <w:sz w:val="24"/>
@@ -8112,7 +8841,7 @@
       <w:bookmarkStart w:id="8" w:name="_heading=h.e4qgsirqegbo" w:colFirst="0" w:colLast="0"/>
       <w:bookmarkStart w:id="9" w:name="_Toc476472322"/>
       <w:bookmarkStart w:id="10" w:name="_Toc421735552"/>
-      <w:bookmarkStart w:id="11" w:name="_Toc111895845"/>
+      <w:bookmarkStart w:id="11" w:name="_Toc121561213"/>
       <w:bookmarkEnd w:id="8"/>
       <w:r>
         <w:rPr>
@@ -8128,7 +8857,7 @@
       <w:pPr>
         <w:suppressAutoHyphens/>
         <w:spacing w:before="100" w:beforeAutospacing="1" w:after="100" w:afterAutospacing="1" w:line="360" w:lineRule="auto"/>
-        <w:ind w:firstLine="426"/>
+        <w:ind w:firstLine="720"/>
         <w:jc w:val="both"/>
         <w:rPr>
           <w:sz w:val="24"/>
@@ -10242,7 +10971,7 @@
           <w:rFonts w:ascii="Times New Roman" w:hAnsi="Times New Roman"/>
         </w:rPr>
       </w:pPr>
-      <w:bookmarkStart w:id="12" w:name="_Toc111895846"/>
+      <w:bookmarkStart w:id="12" w:name="_Toc121561214"/>
       <w:r>
         <w:rPr>
           <w:rFonts w:ascii="Times New Roman" w:hAnsi="Times New Roman"/>
@@ -10267,7 +10996,7 @@
       <w:pPr>
         <w:pStyle w:val="ExplicaodePreenchimento"/>
         <w:spacing w:line="360" w:lineRule="auto"/>
-        <w:ind w:firstLine="426"/>
+        <w:ind w:firstLine="720"/>
         <w:rPr>
           <w:rFonts w:ascii="Times New Roman" w:eastAsia="Times New Roman" w:hAnsi="Times New Roman"/>
           <w:i w:val="0"/>
@@ -11141,7 +11870,7 @@
           <w:szCs w:val="28"/>
         </w:rPr>
       </w:pPr>
-      <w:bookmarkStart w:id="14" w:name="_Toc111895847"/>
+      <w:bookmarkStart w:id="14" w:name="_Toc121561215"/>
       <w:r>
         <w:rPr>
           <w:rFonts w:ascii="Times New Roman" w:hAnsi="Times New Roman"/>
@@ -11163,7 +11892,7 @@
       <w:pPr>
         <w:pStyle w:val="ExplicaodePreenchimento"/>
         <w:spacing w:line="360" w:lineRule="auto"/>
-        <w:ind w:firstLine="426"/>
+        <w:ind w:firstLine="720"/>
         <w:rPr>
           <w:rFonts w:ascii="Times New Roman" w:eastAsia="Times New Roman" w:hAnsi="Times New Roman"/>
           <w:i w:val="0"/>
@@ -12373,7 +13102,7 @@
           <w:rFonts w:ascii="Times New Roman" w:hAnsi="Times New Roman"/>
         </w:rPr>
       </w:pPr>
-      <w:bookmarkStart w:id="17" w:name="_Toc111895848"/>
+      <w:bookmarkStart w:id="17" w:name="_Toc121561216"/>
       <w:r>
         <w:rPr>
           <w:rFonts w:ascii="Times New Roman" w:hAnsi="Times New Roman"/>
@@ -12389,7 +13118,7 @@
       <w:pPr>
         <w:pStyle w:val="ExplicaodePreenchimento"/>
         <w:spacing w:line="360" w:lineRule="auto"/>
-        <w:ind w:firstLine="426"/>
+        <w:ind w:firstLine="720"/>
         <w:rPr>
           <w:rFonts w:ascii="Times New Roman" w:eastAsia="Times New Roman" w:hAnsi="Times New Roman"/>
           <w:i w:val="0"/>
@@ -12597,7 +13326,7 @@
       <w:pPr>
         <w:pStyle w:val="ExplicaodePreenchimento"/>
         <w:spacing w:line="360" w:lineRule="auto"/>
-        <w:ind w:firstLine="426"/>
+        <w:ind w:firstLine="709"/>
         <w:rPr>
           <w:rFonts w:ascii="Times New Roman" w:eastAsia="Times New Roman" w:hAnsi="Times New Roman"/>
           <w:i w:val="0"/>
@@ -12685,7 +13414,7 @@
         </w:rPr>
       </w:pPr>
       <w:bookmarkStart w:id="18" w:name="_Toc74561911"/>
-      <w:bookmarkStart w:id="19" w:name="_Toc111895849"/>
+      <w:bookmarkStart w:id="19" w:name="_Toc121561217"/>
       <w:r>
         <w:rPr>
           <w:rFonts w:ascii="Times New Roman" w:hAnsi="Times New Roman"/>
@@ -12871,7 +13600,7 @@
       <w:pPr>
         <w:suppressAutoHyphens/>
         <w:spacing w:line="360" w:lineRule="auto"/>
-        <w:ind w:firstLine="426"/>
+        <w:ind w:firstLine="709"/>
         <w:jc w:val="both"/>
         <w:rPr>
           <w:sz w:val="24"/>
@@ -12957,7 +13686,7 @@
           <w:szCs w:val="28"/>
         </w:rPr>
       </w:pPr>
-      <w:bookmarkStart w:id="20" w:name="_Toc111895850"/>
+      <w:bookmarkStart w:id="20" w:name="_Toc121561218"/>
       <w:r>
         <w:rPr>
           <w:rFonts w:ascii="Times New Roman" w:hAnsi="Times New Roman"/>
@@ -13106,6 +13835,7 @@
       <w:pPr>
         <w:pStyle w:val="Corpodetexto"/>
         <w:spacing w:line="360" w:lineRule="auto"/>
+        <w:ind w:firstLine="720"/>
       </w:pPr>
       <w:r>
         <w:lastRenderedPageBreak/>
@@ -13127,6 +13857,7 @@
       <w:pPr>
         <w:pStyle w:val="Corpodetexto"/>
         <w:spacing w:line="360" w:lineRule="auto"/>
+        <w:ind w:firstLine="720"/>
       </w:pPr>
       <w:r>
         <w:t>A plataforma possuí 3 tipos diferentes de usuários, o usuário que acessa as páginas estáticas do site e não possuí registro, o usuário registrado e ativo que participa dos palpites e acompanha as partidas em tempo real e também o administrador do sistema que executa manutenções e evoluções na plataforma.</w:t>
@@ -13145,6 +13876,7 @@
       <w:pPr>
         <w:pStyle w:val="Corpodetexto"/>
         <w:spacing w:line="360" w:lineRule="auto"/>
+        <w:ind w:firstLine="720"/>
       </w:pPr>
       <w:r>
         <w:t>A comunicação do front-</w:t>
@@ -13217,6 +13949,7 @@
       <w:pPr>
         <w:pStyle w:val="Corpodetexto"/>
         <w:spacing w:line="360" w:lineRule="auto"/>
+        <w:ind w:firstLine="720"/>
       </w:pPr>
       <w:r>
         <w:t xml:space="preserve">O </w:t>
@@ -13303,6 +14036,7 @@
       <w:pPr>
         <w:pStyle w:val="Corpodetexto"/>
         <w:spacing w:line="360" w:lineRule="auto"/>
+        <w:ind w:firstLine="720"/>
       </w:pPr>
       <w:r>
         <w:t>O módulo de compartilhado via dependências permite a reutilização de código, classes, métodos e interfaces, maximizando a eficiência de manutenção em um ponto central e único com reflexo para todos os seus utilizadores.</w:t>
@@ -13312,6 +14046,7 @@
       <w:pPr>
         <w:pStyle w:val="Corpodetexto"/>
         <w:spacing w:line="360" w:lineRule="auto"/>
+        <w:ind w:firstLine="720"/>
       </w:pPr>
       <w:r>
         <w:lastRenderedPageBreak/>
@@ -13391,6 +14126,7 @@
       <w:pPr>
         <w:pStyle w:val="Corpodetexto"/>
         <w:spacing w:line="360" w:lineRule="auto"/>
+        <w:ind w:firstLine="720"/>
       </w:pPr>
       <w:r>
         <w:t>O envio de comunicações é feito por um módulo único, responsável por disparar as solicitações de envio de e-mail para o Gmail, por meio de conector SMTP.</w:t>
@@ -13422,7 +14158,7 @@
           <w:rFonts w:ascii="Times New Roman" w:hAnsi="Times New Roman"/>
         </w:rPr>
       </w:pPr>
-      <w:bookmarkStart w:id="21" w:name="_Toc111895851"/>
+      <w:bookmarkStart w:id="21" w:name="_Toc121561219"/>
       <w:r>
         <w:rPr>
           <w:rFonts w:ascii="Times New Roman" w:hAnsi="Times New Roman"/>
@@ -13601,7 +14337,7 @@
       <w:pPr>
         <w:suppressAutoHyphens/>
         <w:spacing w:line="360" w:lineRule="auto"/>
-        <w:ind w:firstLine="426"/>
+        <w:ind w:firstLine="720"/>
         <w:jc w:val="both"/>
         <w:rPr>
           <w:sz w:val="24"/>
@@ -13643,7 +14379,7 @@
       <w:pPr>
         <w:suppressAutoHyphens/>
         <w:spacing w:line="360" w:lineRule="auto"/>
-        <w:ind w:firstLine="426"/>
+        <w:ind w:firstLine="720"/>
         <w:jc w:val="both"/>
         <w:rPr>
           <w:sz w:val="24"/>
@@ -13776,7 +14512,7 @@
       <w:pPr>
         <w:suppressAutoHyphens/>
         <w:spacing w:line="360" w:lineRule="auto"/>
-        <w:ind w:firstLine="426"/>
+        <w:ind w:firstLine="720"/>
         <w:jc w:val="both"/>
         <w:rPr>
           <w:sz w:val="24"/>
@@ -13866,7 +14602,7 @@
       <w:pPr>
         <w:suppressAutoHyphens/>
         <w:spacing w:line="360" w:lineRule="auto"/>
-        <w:ind w:firstLine="426"/>
+        <w:ind w:firstLine="720"/>
         <w:jc w:val="both"/>
         <w:rPr>
           <w:sz w:val="24"/>
@@ -13927,7 +14663,7 @@
       <w:pPr>
         <w:suppressAutoHyphens/>
         <w:spacing w:line="360" w:lineRule="auto"/>
-        <w:ind w:firstLine="426"/>
+        <w:ind w:firstLine="720"/>
         <w:jc w:val="both"/>
         <w:rPr>
           <w:sz w:val="24"/>
@@ -13972,7 +14708,7 @@
       <w:pPr>
         <w:suppressAutoHyphens/>
         <w:spacing w:line="360" w:lineRule="auto"/>
-        <w:ind w:firstLine="426"/>
+        <w:ind w:firstLine="720"/>
         <w:jc w:val="both"/>
         <w:rPr>
           <w:sz w:val="24"/>
@@ -14015,7 +14751,7 @@
       <w:pPr>
         <w:suppressAutoHyphens/>
         <w:spacing w:line="360" w:lineRule="auto"/>
-        <w:ind w:firstLine="426"/>
+        <w:ind w:firstLine="720"/>
         <w:jc w:val="both"/>
         <w:rPr>
           <w:sz w:val="24"/>
@@ -14044,7 +14780,7 @@
       <w:pPr>
         <w:suppressAutoHyphens/>
         <w:spacing w:line="360" w:lineRule="auto"/>
-        <w:ind w:firstLine="426"/>
+        <w:ind w:firstLine="720"/>
         <w:jc w:val="both"/>
         <w:rPr>
           <w:sz w:val="24"/>
@@ -14137,7 +14873,7 @@
       <w:pPr>
         <w:suppressAutoHyphens/>
         <w:spacing w:line="360" w:lineRule="auto"/>
-        <w:ind w:firstLine="426"/>
+        <w:ind w:firstLine="720"/>
         <w:jc w:val="both"/>
         <w:rPr>
           <w:sz w:val="24"/>
@@ -14221,7 +14957,7 @@
       <w:pPr>
         <w:suppressAutoHyphens/>
         <w:spacing w:line="360" w:lineRule="auto"/>
-        <w:ind w:firstLine="426"/>
+        <w:ind w:firstLine="720"/>
         <w:jc w:val="both"/>
         <w:rPr>
           <w:sz w:val="24"/>
@@ -14311,46 +15047,40 @@
           <w:rFonts w:ascii="Times New Roman" w:hAnsi="Times New Roman"/>
         </w:rPr>
       </w:pPr>
-      <w:bookmarkStart w:id="22" w:name="_Toc111895853"/>
       <w:r>
         <w:rPr>
           <w:rFonts w:ascii="Times New Roman" w:hAnsi="Times New Roman"/>
         </w:rPr>
         <w:t xml:space="preserve">  </w:t>
       </w:r>
+      <w:bookmarkStart w:id="22" w:name="_Toc121561220"/>
       <w:r>
         <w:rPr>
           <w:rFonts w:ascii="Times New Roman" w:hAnsi="Times New Roman"/>
         </w:rPr>
-        <w:t>Prova de Conceit</w:t>
+        <w:t>Prova de Conceito (</w:t>
+      </w:r>
+      <w:proofErr w:type="spellStart"/>
+      <w:r>
+        <w:rPr>
+          <w:rFonts w:ascii="Times New Roman" w:hAnsi="Times New Roman"/>
+        </w:rPr>
+        <w:t>PoC</w:t>
+      </w:r>
+      <w:proofErr w:type="spellEnd"/>
+      <w:r>
+        <w:rPr>
+          <w:rFonts w:ascii="Times New Roman" w:hAnsi="Times New Roman"/>
+        </w:rPr>
+        <w:t>)</w:t>
       </w:r>
       <w:bookmarkEnd w:id="22"/>
-      <w:r>
-        <w:rPr>
-          <w:rFonts w:ascii="Times New Roman" w:hAnsi="Times New Roman"/>
-        </w:rPr>
-        <w:t>o (</w:t>
-      </w:r>
-      <w:proofErr w:type="spellStart"/>
-      <w:r>
-        <w:rPr>
-          <w:rFonts w:ascii="Times New Roman" w:hAnsi="Times New Roman"/>
-        </w:rPr>
-        <w:t>PoC</w:t>
-      </w:r>
-      <w:proofErr w:type="spellEnd"/>
-      <w:r>
-        <w:rPr>
-          <w:rFonts w:ascii="Times New Roman" w:hAnsi="Times New Roman"/>
-        </w:rPr>
-        <w:t>)</w:t>
-      </w:r>
     </w:p>
     <w:p>
       <w:pPr>
         <w:suppressAutoHyphens/>
         <w:spacing w:line="360" w:lineRule="auto"/>
-        <w:ind w:firstLine="426"/>
+        <w:ind w:firstLine="720"/>
         <w:jc w:val="both"/>
         <w:rPr>
           <w:sz w:val="24"/>
@@ -14579,7 +15309,48 @@
         <w:rPr>
           <w:rFonts w:ascii="Times New Roman" w:hAnsi="Times New Roman"/>
         </w:rPr>
-        <w:t xml:space="preserve">   Integrações entre Componentes</w:t>
+        <w:t xml:space="preserve">   </w:t>
+      </w:r>
+      <w:bookmarkStart w:id="23" w:name="_Toc121561221"/>
+      <w:r>
+        <w:rPr>
+          <w:rFonts w:ascii="Times New Roman" w:hAnsi="Times New Roman"/>
+        </w:rPr>
+        <w:t>Integrações entre Componentes</w:t>
+      </w:r>
+      <w:bookmarkEnd w:id="23"/>
+    </w:p>
+    <w:p>
+      <w:pPr>
+        <w:suppressAutoHyphens/>
+        <w:spacing w:line="360" w:lineRule="auto"/>
+        <w:ind w:firstLine="720"/>
+        <w:jc w:val="both"/>
+        <w:rPr>
+          <w:sz w:val="24"/>
+          <w:szCs w:val="24"/>
+        </w:rPr>
+      </w:pPr>
+      <w:r>
+        <w:rPr>
+          <w:sz w:val="24"/>
+          <w:szCs w:val="24"/>
+        </w:rPr>
+        <w:t>Para demonstrar a aplicação desenvolvida</w:t>
+      </w:r>
+      <w:r>
+        <w:rPr>
+          <w:sz w:val="24"/>
+          <w:szCs w:val="24"/>
+        </w:rPr>
+        <w:t>, foi elencada 3 funcionalidades, as quais serão apresentadas e evidenciadas as imagens da aplicação que atendem aos requisitos funcionais elencados</w:t>
+      </w:r>
+      <w:r>
+        <w:rPr>
+          <w:sz w:val="24"/>
+          <w:szCs w:val="24"/>
+        </w:rPr>
+        <w:t>.</w:t>
       </w:r>
     </w:p>
     <w:p>
@@ -14593,60 +15364,28 @@
           <w:szCs w:val="24"/>
         </w:rPr>
       </w:pPr>
-      <w:r>
-        <w:rPr>
-          <w:sz w:val="24"/>
-          <w:szCs w:val="24"/>
-        </w:rPr>
-        <w:t>Para demonstrar a aplicação desenvolvida</w:t>
-      </w:r>
-      <w:r>
-        <w:rPr>
-          <w:sz w:val="24"/>
-          <w:szCs w:val="24"/>
-        </w:rPr>
-        <w:t>, foi elencada 3 funcionalidades, as quais serão apresentadas e evidenciadas as imagens da aplicação que atendem aos requisitos funcionais elencados</w:t>
-      </w:r>
-      <w:r>
-        <w:rPr>
-          <w:sz w:val="24"/>
-          <w:szCs w:val="24"/>
-        </w:rPr>
-        <w:t>.</w:t>
-      </w:r>
     </w:p>
     <w:p>
       <w:pPr>
-        <w:suppressAutoHyphens/>
-        <w:spacing w:line="360" w:lineRule="auto"/>
-        <w:ind w:firstLine="375"/>
-        <w:jc w:val="both"/>
-        <w:rPr>
-          <w:sz w:val="24"/>
-          <w:szCs w:val="24"/>
-        </w:rPr>
-      </w:pPr>
+        <w:pStyle w:val="Legenda"/>
+        <w:jc w:val="left"/>
+        <w:rPr>
+          <w:b/>
+          <w:sz w:val="22"/>
+        </w:rPr>
+      </w:pPr>
+      <w:r>
+        <w:rPr>
+          <w:b/>
+          <w:sz w:val="22"/>
+        </w:rPr>
+        <w:t>RFO8 – Permitir que o usuário visualize os jogos do dia corrente na página inicial.</w:t>
+      </w:r>
     </w:p>
     <w:p>
       <w:pPr>
-        <w:pStyle w:val="Legenda"/>
-        <w:jc w:val="left"/>
-        <w:rPr>
-          <w:b/>
-          <w:sz w:val="22"/>
-        </w:rPr>
-      </w:pPr>
-      <w:r>
-        <w:rPr>
-          <w:b/>
-          <w:sz w:val="22"/>
-        </w:rPr>
-        <w:t>RFO8 – Permitir que o usuário visualize os jogos do dia corrente na página inicial.</w:t>
-      </w:r>
-    </w:p>
-    <w:p>
-      <w:pPr>
         <w:pStyle w:val="Corpodetexto"/>
+        <w:ind w:firstLine="720"/>
       </w:pPr>
       <w:r>
         <w:t xml:space="preserve">Ao realizar o acesso a aplicação o usuário pode escolher entre se cadastrar e entrar com seu e-mail cadastrado ou realizar seu </w:t>
@@ -14745,7 +15484,7 @@
       <w:pPr>
         <w:suppressAutoHyphens/>
         <w:spacing w:line="360" w:lineRule="auto"/>
-        <w:ind w:firstLine="375"/>
+        <w:ind w:firstLine="720"/>
         <w:jc w:val="both"/>
         <w:rPr>
           <w:sz w:val="24"/>
@@ -14860,7 +15599,7 @@
       <w:pPr>
         <w:suppressAutoHyphens/>
         <w:spacing w:line="360" w:lineRule="auto"/>
-        <w:ind w:firstLine="375"/>
+        <w:ind w:firstLine="720"/>
         <w:jc w:val="both"/>
         <w:rPr>
           <w:sz w:val="24"/>
@@ -15036,7 +15775,7 @@
       <w:pPr>
         <w:suppressAutoHyphens/>
         <w:spacing w:line="360" w:lineRule="auto"/>
-        <w:ind w:firstLine="375"/>
+        <w:ind w:firstLine="720"/>
         <w:jc w:val="both"/>
         <w:rPr>
           <w:iCs/>
@@ -15107,7 +15846,7 @@
       <w:pPr>
         <w:suppressAutoHyphens/>
         <w:spacing w:line="360" w:lineRule="auto"/>
-        <w:ind w:firstLine="375"/>
+        <w:ind w:firstLine="720"/>
         <w:jc w:val="both"/>
         <w:rPr>
           <w:iCs/>
@@ -15268,7 +16007,7 @@
       <w:pPr>
         <w:suppressAutoHyphens/>
         <w:spacing w:line="360" w:lineRule="auto"/>
-        <w:ind w:firstLine="375"/>
+        <w:ind w:firstLine="720"/>
         <w:jc w:val="both"/>
         <w:rPr>
           <w:sz w:val="24"/>
@@ -15412,7 +16151,7 @@
       <w:pPr>
         <w:suppressAutoHyphens/>
         <w:spacing w:line="360" w:lineRule="auto"/>
-        <w:ind w:firstLine="426"/>
+        <w:ind w:firstLine="720"/>
         <w:jc w:val="both"/>
         <w:rPr>
           <w:sz w:val="24"/>
@@ -15458,21 +16197,19 @@
         </w:rPr>
         <w:t xml:space="preserve">, que executa em períodos de jogos, obtendo as informações das equipes e partida e com essas informações recuperadas da base, varre o </w:t>
       </w:r>
-      <w:proofErr w:type="spellStart"/>
-      <w:r>
-        <w:rPr>
-          <w:sz w:val="24"/>
-          <w:szCs w:val="24"/>
-        </w:rPr>
-        <w:t>google</w:t>
-      </w:r>
-      <w:proofErr w:type="spellEnd"/>
-      <w:r>
-        <w:rPr>
-          <w:sz w:val="24"/>
-          <w:szCs w:val="24"/>
-        </w:rPr>
-        <w:t xml:space="preserve"> em busca de dados atualizados da partida, tornando dinâmico e automatizado o processo de atualização das informações, permitindo assim que os usuários consultem informações atualizadas em nossa base de dados, refletindo o tempo da partida, o placar, os jogadores que realizaram os gols, além de atualizar a pontuação a cada alteração de placar encontrado.</w:t>
+      <w:r>
+        <w:rPr>
+          <w:sz w:val="24"/>
+          <w:szCs w:val="24"/>
+        </w:rPr>
+        <w:t>G</w:t>
+      </w:r>
+      <w:r>
+        <w:rPr>
+          <w:sz w:val="24"/>
+          <w:szCs w:val="24"/>
+        </w:rPr>
+        <w:t>oogle em busca de dados atualizados da partida, tornando dinâmico e automatizado o processo de atualização das informações, permitindo assim que os usuários consultem informações atualizadas em nossa base de dados, refletindo o tempo da partida, o placar, os jogadores que realizaram os gols, além de atualizar a pontuação a cada alteração de placar encontrado.</w:t>
       </w:r>
     </w:p>
     <w:p>
@@ -15508,7 +16245,7 @@
       <w:pPr>
         <w:suppressAutoHyphens/>
         <w:spacing w:line="360" w:lineRule="auto"/>
-        <w:ind w:firstLine="375"/>
+        <w:ind w:firstLine="720"/>
         <w:jc w:val="both"/>
         <w:rPr>
           <w:sz w:val="24"/>
@@ -15664,7 +16401,7 @@
       <w:pPr>
         <w:suppressAutoHyphens/>
         <w:spacing w:line="360" w:lineRule="auto"/>
-        <w:ind w:firstLine="375"/>
+        <w:ind w:firstLine="720"/>
         <w:jc w:val="both"/>
         <w:rPr>
           <w:sz w:val="24"/>
@@ -15826,7 +16563,7 @@
       <w:pPr>
         <w:suppressAutoHyphens/>
         <w:spacing w:line="360" w:lineRule="auto"/>
-        <w:ind w:firstLine="375"/>
+        <w:ind w:firstLine="720"/>
         <w:jc w:val="both"/>
         <w:rPr>
           <w:sz w:val="24"/>
@@ -15999,7 +16736,7 @@
       <w:pPr>
         <w:suppressAutoHyphens/>
         <w:spacing w:line="360" w:lineRule="auto"/>
-        <w:ind w:firstLine="375"/>
+        <w:ind w:firstLine="720"/>
         <w:jc w:val="both"/>
         <w:rPr>
           <w:sz w:val="24"/>
@@ -16179,7 +16916,7 @@
       <w:pPr>
         <w:suppressAutoHyphens/>
         <w:spacing w:line="360" w:lineRule="auto"/>
-        <w:ind w:firstLine="375"/>
+        <w:ind w:firstLine="720"/>
         <w:jc w:val="both"/>
         <w:rPr>
           <w:sz w:val="24"/>
@@ -16197,7 +16934,7 @@
       <w:pPr>
         <w:suppressAutoHyphens/>
         <w:spacing w:line="360" w:lineRule="auto"/>
-        <w:ind w:firstLine="375"/>
+        <w:ind w:firstLine="720"/>
         <w:jc w:val="both"/>
         <w:rPr>
           <w:sz w:val="24"/>
@@ -16365,14 +17102,22 @@
         <w:rPr>
           <w:rFonts w:ascii="Times New Roman" w:hAnsi="Times New Roman"/>
         </w:rPr>
-        <w:t xml:space="preserve">   Código da Aplicação</w:t>
-      </w:r>
+        <w:t xml:space="preserve">   </w:t>
+      </w:r>
+      <w:bookmarkStart w:id="24" w:name="_Toc121561222"/>
+      <w:r>
+        <w:rPr>
+          <w:rFonts w:ascii="Times New Roman" w:hAnsi="Times New Roman"/>
+        </w:rPr>
+        <w:t>Código da Aplicação</w:t>
+      </w:r>
+      <w:bookmarkEnd w:id="24"/>
     </w:p>
     <w:p>
       <w:pPr>
         <w:suppressAutoHyphens/>
         <w:spacing w:line="360" w:lineRule="auto"/>
-        <w:ind w:firstLine="375"/>
+        <w:ind w:firstLine="720"/>
         <w:jc w:val="both"/>
         <w:rPr>
           <w:sz w:val="24"/>
@@ -16451,7 +17196,7 @@
       <w:pPr>
         <w:suppressAutoHyphens/>
         <w:spacing w:line="360" w:lineRule="auto"/>
-        <w:ind w:firstLine="375"/>
+        <w:ind w:firstLine="720"/>
         <w:jc w:val="both"/>
         <w:rPr>
           <w:rFonts w:ascii="Segoe UI" w:hAnsi="Segoe UI" w:cs="Segoe UI"/>
@@ -17167,6 +17912,11 @@
     </w:p>
     <w:p>
       <w:pPr>
+        <w:pStyle w:val="Corpodetexto"/>
+      </w:pPr>
+    </w:p>
+    <w:p>
+      <w:pPr>
         <w:keepLines/>
         <w:tabs>
           <w:tab w:val="left" w:pos="720"/>
@@ -17383,10 +18133,10 @@
           <w:szCs w:val="28"/>
         </w:rPr>
       </w:pPr>
-      <w:bookmarkStart w:id="23" w:name="__RefHeading___Toc2977_3038544304"/>
-      <w:bookmarkStart w:id="24" w:name="_Toc80562714"/>
-      <w:bookmarkEnd w:id="23"/>
-      <w:bookmarkEnd w:id="24"/>
+      <w:bookmarkStart w:id="25" w:name="__RefHeading___Toc2977_3038544304"/>
+      <w:bookmarkStart w:id="26" w:name="_Toc80562714"/>
+      <w:bookmarkEnd w:id="25"/>
+      <w:bookmarkEnd w:id="26"/>
       <w:r>
         <w:rPr>
           <w:rFonts w:ascii="Times New Roman" w:hAnsi="Times New Roman"/>
@@ -17395,6 +18145,7 @@
         <w:lastRenderedPageBreak/>
         <w:t xml:space="preserve">   </w:t>
       </w:r>
+      <w:bookmarkStart w:id="27" w:name="_Toc121561223"/>
       <w:r>
         <w:rPr>
           <w:rFonts w:ascii="Times New Roman" w:hAnsi="Times New Roman"/>
@@ -17402,6 +18153,7 @@
         </w:rPr>
         <w:t>Avaliação da Arquitetura (ATAM)</w:t>
       </w:r>
+      <w:bookmarkEnd w:id="27"/>
     </w:p>
     <w:p>
       <w:pPr>
@@ -17435,12 +18187,13 @@
           <w:szCs w:val="28"/>
         </w:rPr>
       </w:pPr>
-      <w:bookmarkStart w:id="25" w:name="__RefHeading___Toc2979_3038544304"/>
-      <w:bookmarkStart w:id="26" w:name="_Toc74561918"/>
-      <w:bookmarkStart w:id="27" w:name="_Toc80562715"/>
-      <w:bookmarkEnd w:id="25"/>
-      <w:bookmarkEnd w:id="26"/>
-      <w:bookmarkEnd w:id="27"/>
+      <w:bookmarkStart w:id="28" w:name="__RefHeading___Toc2979_3038544304"/>
+      <w:bookmarkStart w:id="29" w:name="_Toc74561918"/>
+      <w:bookmarkStart w:id="30" w:name="_Toc80562715"/>
+      <w:bookmarkStart w:id="31" w:name="_Toc121561224"/>
+      <w:bookmarkEnd w:id="28"/>
+      <w:bookmarkEnd w:id="29"/>
+      <w:bookmarkEnd w:id="30"/>
       <w:r>
         <w:rPr>
           <w:rFonts w:ascii="Times New Roman" w:hAnsi="Times New Roman"/>
@@ -17456,6 +18209,7 @@
         <w:tab/>
         <w:t>Análise das abordagens arquiteturais</w:t>
       </w:r>
+      <w:bookmarkEnd w:id="31"/>
     </w:p>
     <w:p>
       <w:pPr>
@@ -18337,10 +19091,11 @@
           <w:szCs w:val="28"/>
         </w:rPr>
       </w:pPr>
-      <w:bookmarkStart w:id="28" w:name="__RefHeading___Toc2981_3038544304"/>
-      <w:bookmarkStart w:id="29" w:name="_Toc80562716"/>
-      <w:bookmarkEnd w:id="28"/>
-      <w:bookmarkEnd w:id="29"/>
+      <w:bookmarkStart w:id="32" w:name="__RefHeading___Toc2981_3038544304"/>
+      <w:bookmarkStart w:id="33" w:name="_Toc80562716"/>
+      <w:bookmarkStart w:id="34" w:name="_Toc121561225"/>
+      <w:bookmarkEnd w:id="32"/>
+      <w:bookmarkEnd w:id="33"/>
       <w:r>
         <w:rPr>
           <w:rFonts w:ascii="Times New Roman" w:hAnsi="Times New Roman"/>
@@ -18363,6 +19118,7 @@
         <w:tab/>
         <w:t>Cenários</w:t>
       </w:r>
+      <w:bookmarkEnd w:id="34"/>
     </w:p>
     <w:p>
       <w:pPr>
@@ -18416,15 +19172,13 @@
         </w:rPr>
         <w:t xml:space="preserve"> A plataforma deve ser automatizada na busca e atualização de informações das partidas em andamento (tela Home), atualizando a tela sem a necessidade </w:t>
       </w:r>
-      <w:proofErr w:type="gramStart"/>
-      <w:r>
-        <w:rPr>
-          <w:sz w:val="24"/>
-          <w:szCs w:val="24"/>
-        </w:rPr>
-        <w:t>do</w:t>
-      </w:r>
-      <w:proofErr w:type="gramEnd"/>
+      <w:r>
+        <w:rPr>
+          <w:sz w:val="24"/>
+          <w:szCs w:val="24"/>
+        </w:rPr>
+        <w:t>de o</w:t>
+      </w:r>
       <w:r>
         <w:rPr>
           <w:sz w:val="24"/>
@@ -18621,14 +19375,15 @@
           <w:szCs w:val="28"/>
         </w:rPr>
       </w:pPr>
-      <w:bookmarkStart w:id="30" w:name="__RefHeading___Toc2983_3038544304"/>
-      <w:bookmarkStart w:id="31" w:name="_Toc476472337"/>
-      <w:bookmarkStart w:id="32" w:name="_Toc74561920"/>
-      <w:bookmarkStart w:id="33" w:name="_Toc80562717"/>
-      <w:bookmarkEnd w:id="30"/>
-      <w:bookmarkEnd w:id="31"/>
-      <w:bookmarkEnd w:id="32"/>
-      <w:bookmarkEnd w:id="33"/>
+      <w:bookmarkStart w:id="35" w:name="__RefHeading___Toc2983_3038544304"/>
+      <w:bookmarkStart w:id="36" w:name="_Toc476472337"/>
+      <w:bookmarkStart w:id="37" w:name="_Toc74561920"/>
+      <w:bookmarkStart w:id="38" w:name="_Toc80562717"/>
+      <w:bookmarkStart w:id="39" w:name="_Toc121561226"/>
+      <w:bookmarkEnd w:id="35"/>
+      <w:bookmarkEnd w:id="36"/>
+      <w:bookmarkEnd w:id="37"/>
+      <w:bookmarkEnd w:id="38"/>
       <w:r>
         <w:rPr>
           <w:rFonts w:ascii="Times New Roman" w:hAnsi="Times New Roman"/>
@@ -18644,6 +19399,7 @@
         <w:tab/>
         <w:t>Evidências da Avaliação</w:t>
       </w:r>
+      <w:bookmarkEnd w:id="39"/>
     </w:p>
     <w:tbl>
       <w:tblPr>
@@ -20798,14 +21554,12 @@
         <w:ind w:firstLine="720"/>
         <w:jc w:val="both"/>
         <w:rPr>
-          <w:rFonts w:ascii="Arial" w:hAnsi="Arial" w:cs="Arial"/>
-          <w:sz w:val="24"/>
-          <w:szCs w:val="24"/>
-        </w:rPr>
-      </w:pPr>
-      <w:r>
-        <w:rPr>
-          <w:rFonts w:ascii="Arial" w:hAnsi="Arial" w:cs="Arial"/>
+          <w:sz w:val="24"/>
+          <w:szCs w:val="24"/>
+        </w:rPr>
+      </w:pPr>
+      <w:r>
+        <w:rPr>
           <w:sz w:val="24"/>
           <w:szCs w:val="24"/>
         </w:rPr>
@@ -20814,7 +21568,6 @@
       <w:proofErr w:type="spellStart"/>
       <w:r>
         <w:rPr>
-          <w:rFonts w:ascii="Arial" w:hAnsi="Arial" w:cs="Arial"/>
           <w:sz w:val="24"/>
           <w:szCs w:val="24"/>
         </w:rPr>
@@ -20823,7 +21576,6 @@
       <w:proofErr w:type="spellEnd"/>
       <w:r>
         <w:rPr>
-          <w:rFonts w:ascii="Arial" w:hAnsi="Arial" w:cs="Arial"/>
           <w:sz w:val="24"/>
           <w:szCs w:val="24"/>
         </w:rPr>
@@ -20831,7 +21583,6 @@
       </w:r>
       <w:r>
         <w:rPr>
-          <w:rFonts w:ascii="Arial" w:hAnsi="Arial" w:cs="Arial"/>
           <w:sz w:val="24"/>
           <w:szCs w:val="24"/>
         </w:rPr>
@@ -20840,7 +21591,6 @@
       <w:proofErr w:type="spellStart"/>
       <w:r>
         <w:rPr>
-          <w:rFonts w:ascii="Arial" w:hAnsi="Arial" w:cs="Arial"/>
           <w:sz w:val="24"/>
           <w:szCs w:val="24"/>
         </w:rPr>
@@ -20849,7 +21599,6 @@
       <w:proofErr w:type="spellEnd"/>
       <w:r>
         <w:rPr>
-          <w:rFonts w:ascii="Arial" w:hAnsi="Arial" w:cs="Arial"/>
           <w:sz w:val="24"/>
           <w:szCs w:val="24"/>
         </w:rPr>
@@ -20858,7 +21607,6 @@
       <w:proofErr w:type="spellStart"/>
       <w:r>
         <w:rPr>
-          <w:rFonts w:ascii="Arial" w:hAnsi="Arial" w:cs="Arial"/>
           <w:sz w:val="24"/>
           <w:szCs w:val="24"/>
         </w:rPr>
@@ -20867,7 +21615,6 @@
       <w:proofErr w:type="spellEnd"/>
       <w:r>
         <w:rPr>
-          <w:rFonts w:ascii="Arial" w:hAnsi="Arial" w:cs="Arial"/>
           <w:sz w:val="24"/>
           <w:szCs w:val="24"/>
         </w:rPr>
@@ -20876,7 +21623,6 @@
       <w:proofErr w:type="spellStart"/>
       <w:r>
         <w:rPr>
-          <w:rFonts w:ascii="Arial" w:hAnsi="Arial" w:cs="Arial"/>
           <w:sz w:val="24"/>
           <w:szCs w:val="24"/>
         </w:rPr>
@@ -20885,7 +21631,6 @@
       <w:proofErr w:type="spellEnd"/>
       <w:r>
         <w:rPr>
-          <w:rFonts w:ascii="Arial" w:hAnsi="Arial" w:cs="Arial"/>
           <w:sz w:val="24"/>
           <w:szCs w:val="24"/>
         </w:rPr>
@@ -21928,14 +22673,12 @@
         <w:ind w:firstLine="720"/>
         <w:jc w:val="both"/>
         <w:rPr>
-          <w:rFonts w:ascii="Arial" w:hAnsi="Arial" w:cs="Arial"/>
-          <w:sz w:val="24"/>
-          <w:szCs w:val="24"/>
-        </w:rPr>
-      </w:pPr>
-      <w:r>
-        <w:rPr>
-          <w:rFonts w:ascii="Arial" w:hAnsi="Arial" w:cs="Arial"/>
+          <w:sz w:val="24"/>
+          <w:szCs w:val="24"/>
+        </w:rPr>
+      </w:pPr>
+      <w:r>
+        <w:rPr>
           <w:sz w:val="24"/>
           <w:szCs w:val="24"/>
         </w:rPr>
@@ -21943,7 +22686,6 @@
       </w:r>
       <w:r>
         <w:rPr>
-          <w:rFonts w:ascii="Arial" w:hAnsi="Arial" w:cs="Arial"/>
           <w:sz w:val="24"/>
           <w:szCs w:val="24"/>
         </w:rPr>
@@ -21951,7 +22693,6 @@
       </w:r>
       <w:r>
         <w:rPr>
-          <w:rFonts w:ascii="Arial" w:hAnsi="Arial" w:cs="Arial"/>
           <w:sz w:val="24"/>
           <w:szCs w:val="24"/>
         </w:rPr>
@@ -21959,7 +22700,6 @@
       </w:r>
       <w:r>
         <w:rPr>
-          <w:rFonts w:ascii="Arial" w:hAnsi="Arial" w:cs="Arial"/>
           <w:sz w:val="24"/>
           <w:szCs w:val="24"/>
         </w:rPr>
@@ -21967,7 +22707,6 @@
       </w:r>
       <w:r>
         <w:rPr>
-          <w:rFonts w:ascii="Arial" w:hAnsi="Arial" w:cs="Arial"/>
           <w:sz w:val="24"/>
           <w:szCs w:val="24"/>
         </w:rPr>
@@ -21976,7 +22715,6 @@
       <w:proofErr w:type="spellStart"/>
       <w:r>
         <w:rPr>
-          <w:rFonts w:ascii="Arial" w:hAnsi="Arial" w:cs="Arial"/>
           <w:sz w:val="24"/>
           <w:szCs w:val="24"/>
         </w:rPr>
@@ -21985,7 +22723,6 @@
       <w:proofErr w:type="spellEnd"/>
       <w:r>
         <w:rPr>
-          <w:rFonts w:ascii="Arial" w:hAnsi="Arial" w:cs="Arial"/>
           <w:sz w:val="24"/>
           <w:szCs w:val="24"/>
         </w:rPr>
@@ -21994,7 +22731,6 @@
       <w:proofErr w:type="spellStart"/>
       <w:r>
         <w:rPr>
-          <w:rFonts w:ascii="Arial" w:hAnsi="Arial" w:cs="Arial"/>
           <w:sz w:val="24"/>
           <w:szCs w:val="24"/>
         </w:rPr>
@@ -22003,7 +22739,6 @@
       <w:proofErr w:type="spellEnd"/>
       <w:r>
         <w:rPr>
-          <w:rFonts w:ascii="Arial" w:hAnsi="Arial" w:cs="Arial"/>
           <w:sz w:val="24"/>
           <w:szCs w:val="24"/>
         </w:rPr>
@@ -22012,7 +22747,6 @@
       <w:proofErr w:type="spellStart"/>
       <w:r>
         <w:rPr>
-          <w:rFonts w:ascii="Arial" w:hAnsi="Arial" w:cs="Arial"/>
           <w:sz w:val="24"/>
           <w:szCs w:val="24"/>
         </w:rPr>
@@ -22021,7 +22755,6 @@
       <w:proofErr w:type="spellEnd"/>
       <w:r>
         <w:rPr>
-          <w:rFonts w:ascii="Arial" w:hAnsi="Arial" w:cs="Arial"/>
           <w:sz w:val="24"/>
           <w:szCs w:val="24"/>
         </w:rPr>
@@ -22029,7 +22762,6 @@
       </w:r>
       <w:r>
         <w:rPr>
-          <w:rFonts w:ascii="Arial" w:hAnsi="Arial" w:cs="Arial"/>
           <w:sz w:val="24"/>
           <w:szCs w:val="24"/>
         </w:rPr>
@@ -22037,7 +22769,6 @@
       </w:r>
       <w:r>
         <w:rPr>
-          <w:rFonts w:ascii="Arial" w:hAnsi="Arial" w:cs="Arial"/>
           <w:sz w:val="24"/>
           <w:szCs w:val="24"/>
         </w:rPr>
@@ -22251,16 +22982,15 @@
       <w:pPr>
         <w:suppressAutoHyphens/>
         <w:spacing w:beforeAutospacing="1" w:afterAutospacing="1" w:line="360" w:lineRule="auto"/>
+        <w:ind w:firstLine="720"/>
         <w:jc w:val="both"/>
         <w:rPr>
-          <w:rFonts w:ascii="Arial" w:hAnsi="Arial" w:cs="Arial"/>
-          <w:sz w:val="24"/>
-          <w:szCs w:val="24"/>
-        </w:rPr>
-      </w:pPr>
-      <w:r>
-        <w:rPr>
-          <w:rFonts w:ascii="Arial" w:hAnsi="Arial" w:cs="Arial"/>
+          <w:sz w:val="24"/>
+          <w:szCs w:val="24"/>
+        </w:rPr>
+      </w:pPr>
+      <w:r>
+        <w:rPr>
           <w:noProof/>
           <w:sz w:val="24"/>
           <w:szCs w:val="24"/>
@@ -23474,92 +24204,90 @@
       </w:pPr>
       <w:r>
         <w:rPr>
+          <w:sz w:val="24"/>
+          <w:szCs w:val="24"/>
+        </w:rPr>
+        <w:t xml:space="preserve">Para atendimento a este requisito foi utilizado o Spring Boot </w:t>
+      </w:r>
+      <w:proofErr w:type="spellStart"/>
+      <w:r>
+        <w:rPr>
+          <w:sz w:val="24"/>
+          <w:szCs w:val="24"/>
+        </w:rPr>
+        <w:t>Admin</w:t>
+      </w:r>
+      <w:proofErr w:type="spellEnd"/>
+      <w:r>
+        <w:rPr>
+          <w:sz w:val="24"/>
+          <w:szCs w:val="24"/>
+        </w:rPr>
+        <w:t xml:space="preserve"> que auxilia no monitoramento completo e integrado dos </w:t>
+      </w:r>
+      <w:proofErr w:type="spellStart"/>
+      <w:r>
+        <w:rPr>
+          <w:sz w:val="24"/>
+          <w:szCs w:val="24"/>
+        </w:rPr>
+        <w:t>microserviços</w:t>
+      </w:r>
+      <w:proofErr w:type="spellEnd"/>
+      <w:r>
+        <w:rPr>
+          <w:sz w:val="24"/>
+          <w:szCs w:val="24"/>
+        </w:rPr>
+        <w:t xml:space="preserve">, através de interfaces limpas e intuitivas, realizando o monitoramento e saúde dos serviços desde a utilização da CPU e memória, ao trafego de requisições e disponibilidade dos mesmos. Abaixo as imagens </w:t>
+      </w:r>
+      <w:r>
+        <w:rPr>
+          <w:sz w:val="24"/>
+          <w:szCs w:val="24"/>
+        </w:rPr>
+        <w:lastRenderedPageBreak/>
+        <w:t xml:space="preserve">mostram o </w:t>
+      </w:r>
+      <w:proofErr w:type="spellStart"/>
+      <w:r>
+        <w:rPr>
+          <w:sz w:val="24"/>
+          <w:szCs w:val="24"/>
+        </w:rPr>
+        <w:t>dashboard</w:t>
+      </w:r>
+      <w:proofErr w:type="spellEnd"/>
+      <w:r>
+        <w:rPr>
+          <w:sz w:val="24"/>
+          <w:szCs w:val="24"/>
+        </w:rPr>
+        <w:t xml:space="preserve"> com todos os serviços disponíveis, seguida da imagem que apresenta a indisponibilidade do serviço “</w:t>
+      </w:r>
+      <w:proofErr w:type="spellStart"/>
+      <w:r>
+        <w:rPr>
+          <w:sz w:val="24"/>
+          <w:szCs w:val="24"/>
+        </w:rPr>
+        <w:t>pitaco-authentication</w:t>
+      </w:r>
+      <w:proofErr w:type="spellEnd"/>
+      <w:r>
+        <w:rPr>
+          <w:sz w:val="24"/>
+          <w:szCs w:val="24"/>
+        </w:rPr>
+        <w:t>”, o que gerou um alerta para o administrador</w:t>
+      </w:r>
+      <w:r>
+        <w:rPr>
           <w:rFonts w:ascii="Arial" w:hAnsi="Arial" w:cs="Arial"/>
           <w:sz w:val="24"/>
           <w:szCs w:val="24"/>
         </w:rPr>
-        <w:t xml:space="preserve">Para atendimento a este requisito foi utilizado o Spring Boot </w:t>
-      </w:r>
-      <w:proofErr w:type="spellStart"/>
-      <w:r>
-        <w:rPr>
-          <w:rFonts w:ascii="Arial" w:hAnsi="Arial" w:cs="Arial"/>
-          <w:sz w:val="24"/>
-          <w:szCs w:val="24"/>
-        </w:rPr>
-        <w:t>Admin</w:t>
-      </w:r>
-      <w:proofErr w:type="spellEnd"/>
-      <w:r>
-        <w:rPr>
-          <w:rFonts w:ascii="Arial" w:hAnsi="Arial" w:cs="Arial"/>
-          <w:sz w:val="24"/>
-          <w:szCs w:val="24"/>
-        </w:rPr>
-        <w:t xml:space="preserve"> que auxilia no monitoramento completo e integrado dos </w:t>
-      </w:r>
-      <w:proofErr w:type="spellStart"/>
-      <w:r>
-        <w:rPr>
-          <w:rFonts w:ascii="Arial" w:hAnsi="Arial" w:cs="Arial"/>
-          <w:sz w:val="24"/>
-          <w:szCs w:val="24"/>
-        </w:rPr>
-        <w:t>microserviços</w:t>
-      </w:r>
-      <w:proofErr w:type="spellEnd"/>
-      <w:r>
-        <w:rPr>
-          <w:rFonts w:ascii="Arial" w:hAnsi="Arial" w:cs="Arial"/>
-          <w:sz w:val="24"/>
-          <w:szCs w:val="24"/>
-        </w:rPr>
-        <w:t xml:space="preserve">, através de interfaces limpas e intuitivas, realizando o monitoramento e saúde dos serviços desde a utilização da CPU e memória, ao trafego de requisições e </w:t>
-      </w:r>
-      <w:r>
-        <w:rPr>
-          <w:rFonts w:ascii="Arial" w:hAnsi="Arial" w:cs="Arial"/>
-          <w:sz w:val="24"/>
-          <w:szCs w:val="24"/>
-        </w:rPr>
-        <w:lastRenderedPageBreak/>
-        <w:t xml:space="preserve">disponibilidade dos mesmos. Abaixo as imagens mostram o </w:t>
-      </w:r>
-      <w:proofErr w:type="spellStart"/>
-      <w:r>
-        <w:rPr>
-          <w:rFonts w:ascii="Arial" w:hAnsi="Arial" w:cs="Arial"/>
-          <w:sz w:val="24"/>
-          <w:szCs w:val="24"/>
-        </w:rPr>
-        <w:t>dashboard</w:t>
-      </w:r>
-      <w:proofErr w:type="spellEnd"/>
-      <w:r>
-        <w:rPr>
-          <w:rFonts w:ascii="Arial" w:hAnsi="Arial" w:cs="Arial"/>
-          <w:sz w:val="24"/>
-          <w:szCs w:val="24"/>
-        </w:rPr>
-        <w:t xml:space="preserve"> com todos os serviços disponíveis, seguida da imagem que apresenta a indisponibilidade do serviço “</w:t>
-      </w:r>
-      <w:proofErr w:type="spellStart"/>
-      <w:r>
-        <w:rPr>
-          <w:rFonts w:ascii="Arial" w:hAnsi="Arial" w:cs="Arial"/>
-          <w:sz w:val="24"/>
-          <w:szCs w:val="24"/>
-        </w:rPr>
-        <w:t>pitaco-authentication</w:t>
-      </w:r>
-      <w:proofErr w:type="spellEnd"/>
-      <w:r>
-        <w:rPr>
-          <w:rFonts w:ascii="Arial" w:hAnsi="Arial" w:cs="Arial"/>
-          <w:sz w:val="24"/>
-          <w:szCs w:val="24"/>
-        </w:rPr>
-        <w:t>”, o que gerou um alerta para o administrador.</w:t>
+        <w:t>.</w:t>
       </w:r>
     </w:p>
     <w:p>
@@ -23899,23 +24627,26 @@
         </w:numPr>
         <w:ind w:left="360" w:hanging="360"/>
       </w:pPr>
-      <w:bookmarkStart w:id="34" w:name="__RefHeading___Toc2985_3038544304"/>
-      <w:bookmarkStart w:id="35" w:name="_Toc80562718"/>
-      <w:bookmarkStart w:id="36" w:name="_Toc74561921"/>
-      <w:bookmarkEnd w:id="34"/>
+      <w:bookmarkStart w:id="40" w:name="__RefHeading___Toc2985_3038544304"/>
+      <w:bookmarkStart w:id="41" w:name="_Toc80562718"/>
+      <w:bookmarkStart w:id="42" w:name="_Toc74561921"/>
+      <w:bookmarkStart w:id="43" w:name="_Toc121561227"/>
+      <w:bookmarkEnd w:id="40"/>
       <w:r>
         <w:t>6.4.  Resultados</w:t>
       </w:r>
-      <w:bookmarkEnd w:id="35"/>
-      <w:bookmarkEnd w:id="36"/>
+      <w:bookmarkEnd w:id="41"/>
+      <w:bookmarkEnd w:id="42"/>
       <w:r>
         <w:t xml:space="preserve"> Obtidos</w:t>
       </w:r>
+      <w:bookmarkEnd w:id="43"/>
     </w:p>
     <w:p>
       <w:pPr>
         <w:suppressAutoHyphens/>
         <w:spacing w:beforeAutospacing="1" w:afterAutospacing="1" w:line="360" w:lineRule="auto"/>
+        <w:ind w:firstLine="720"/>
         <w:jc w:val="both"/>
         <w:rPr>
           <w:sz w:val="24"/>
@@ -24674,10 +25405,11 @@
           <w:rFonts w:ascii="Times New Roman" w:hAnsi="Times New Roman"/>
         </w:rPr>
       </w:pPr>
-      <w:bookmarkStart w:id="37" w:name="__RefHeading___Toc2987_3038544304"/>
-      <w:bookmarkStart w:id="38" w:name="_Toc80562719"/>
-      <w:bookmarkEnd w:id="37"/>
-      <w:bookmarkEnd w:id="38"/>
+      <w:bookmarkStart w:id="44" w:name="__RefHeading___Toc2987_3038544304"/>
+      <w:bookmarkStart w:id="45" w:name="_Toc80562719"/>
+      <w:bookmarkStart w:id="46" w:name="_Toc121561228"/>
+      <w:bookmarkEnd w:id="44"/>
+      <w:bookmarkEnd w:id="45"/>
       <w:r>
         <w:rPr>
           <w:rFonts w:ascii="Times New Roman" w:hAnsi="Times New Roman"/>
@@ -24685,6 +25417,7 @@
         <w:lastRenderedPageBreak/>
         <w:t>Avaliação Crítica dos Resultados</w:t>
       </w:r>
+      <w:bookmarkEnd w:id="46"/>
     </w:p>
     <w:p>
       <w:pPr>
@@ -24695,6 +25428,7 @@
       <w:pPr>
         <w:keepLines/>
         <w:spacing w:before="80" w:after="80" w:line="360" w:lineRule="auto"/>
+        <w:ind w:firstLine="720"/>
         <w:jc w:val="both"/>
         <w:rPr>
           <w:color w:val="000000"/>
@@ -25638,10 +26372,11 @@
           <w:rFonts w:ascii="Times New Roman" w:hAnsi="Times New Roman"/>
         </w:rPr>
       </w:pPr>
-      <w:bookmarkStart w:id="39" w:name="__RefHeading___Toc2989_3038544304"/>
-      <w:bookmarkStart w:id="40" w:name="_Toc80562720"/>
-      <w:bookmarkEnd w:id="39"/>
-      <w:bookmarkEnd w:id="40"/>
+      <w:bookmarkStart w:id="47" w:name="__RefHeading___Toc2989_3038544304"/>
+      <w:bookmarkStart w:id="48" w:name="_Toc80562720"/>
+      <w:bookmarkStart w:id="49" w:name="_Toc121561229"/>
+      <w:bookmarkEnd w:id="47"/>
+      <w:bookmarkEnd w:id="48"/>
       <w:r>
         <w:rPr>
           <w:rFonts w:ascii="Times New Roman" w:hAnsi="Times New Roman"/>
@@ -25649,13 +26384,14 @@
         <w:lastRenderedPageBreak/>
         <w:t>Conclusão</w:t>
       </w:r>
+      <w:bookmarkEnd w:id="49"/>
     </w:p>
     <w:p>
       <w:pPr>
         <w:pStyle w:val="Corpodetexto"/>
       </w:pPr>
-      <w:bookmarkStart w:id="41" w:name="_Toc487017244"/>
-      <w:bookmarkEnd w:id="41"/>
+      <w:bookmarkStart w:id="50" w:name="_Toc487017244"/>
+      <w:bookmarkEnd w:id="50"/>
     </w:p>
     <w:p>
       <w:pPr>
@@ -26022,7 +26758,15 @@
           <w:sz w:val="24"/>
           <w:szCs w:val="24"/>
         </w:rPr>
-        <w:t>cloud</w:t>
+        <w:t>C</w:t>
+      </w:r>
+      <w:r>
+        <w:rPr>
+          <w:color w:val="000000"/>
+          <w:sz w:val="24"/>
+          <w:szCs w:val="24"/>
+        </w:rPr>
+        <w:t>loud</w:t>
       </w:r>
       <w:proofErr w:type="spellEnd"/>
       <w:r>
@@ -26307,7 +27051,17 @@
           <w:sz w:val="24"/>
           <w:szCs w:val="24"/>
         </w:rPr>
-        <w:t>responsividade</w:t>
+        <w:t>resp</w:t>
+      </w:r>
+      <w:bookmarkStart w:id="51" w:name="_GoBack"/>
+      <w:bookmarkEnd w:id="51"/>
+      <w:r>
+        <w:rPr>
+          <w:color w:val="000000"/>
+          <w:sz w:val="24"/>
+          <w:szCs w:val="24"/>
+        </w:rPr>
+        <w:t>onsividade</w:t>
       </w:r>
       <w:proofErr w:type="spellEnd"/>
       <w:r>
@@ -26418,17 +27172,7 @@
           <w:sz w:val="24"/>
           <w:szCs w:val="24"/>
         </w:rPr>
-        <w:t xml:space="preserve">atenção </w:t>
-      </w:r>
-      <w:bookmarkStart w:id="42" w:name="_GoBack"/>
-      <w:bookmarkEnd w:id="42"/>
-      <w:r>
-        <w:rPr>
-          <w:color w:val="000000"/>
-          <w:sz w:val="24"/>
-          <w:szCs w:val="24"/>
-        </w:rPr>
-        <w:t>na utilização para não devolver informações desatualizadas para os usuários.</w:t>
+        <w:t>atenção na utilização para não devolver informações desatualizadas para os usuários.</w:t>
       </w:r>
     </w:p>
     <w:p>
@@ -26460,6 +27204,32 @@
           <w:szCs w:val="24"/>
         </w:rPr>
         <w:t>Link do vídeo de apresentação:</w:t>
+      </w:r>
+      <w:r>
+        <w:rPr>
+          <w:color w:val="000000"/>
+          <w:sz w:val="24"/>
+          <w:szCs w:val="24"/>
+        </w:rPr>
+        <w:t xml:space="preserve"> </w:t>
+      </w:r>
+      <w:hyperlink r:id="rId41" w:history="1">
+        <w:r>
+          <w:rPr>
+            <w:rStyle w:val="Hyperlink"/>
+            <w:sz w:val="24"/>
+            <w:szCs w:val="24"/>
+          </w:rPr>
+          <w:t>https://www.youtube.com/watch?v=teH5y3-bFkQ</w:t>
+        </w:r>
+      </w:hyperlink>
+      <w:r>
+        <w:rPr>
+          <w:color w:val="000000"/>
+          <w:sz w:val="24"/>
+          <w:szCs w:val="24"/>
+        </w:rPr>
+        <w:t xml:space="preserve"> </w:t>
       </w:r>
     </w:p>
     <w:p>
@@ -26474,7 +27244,7 @@
           <w:rFonts w:ascii="Times New Roman" w:hAnsi="Times New Roman"/>
         </w:rPr>
       </w:pPr>
-      <w:bookmarkStart w:id="43" w:name="_Toc111895854"/>
+      <w:bookmarkStart w:id="52" w:name="_Toc121561230"/>
       <w:r>
         <w:rPr>
           <w:rFonts w:ascii="Times New Roman" w:hAnsi="Times New Roman"/>
@@ -26482,7 +27252,7 @@
         <w:lastRenderedPageBreak/>
         <w:t>Referências</w:t>
       </w:r>
-      <w:bookmarkEnd w:id="43"/>
+      <w:bookmarkEnd w:id="52"/>
     </w:p>
     <w:p>
       <w:pPr>
@@ -27036,8 +27806,8 @@
       </w:pPr>
     </w:p>
     <w:sectPr>
-      <w:footerReference w:type="even" r:id="rId41"/>
-      <w:footerReference w:type="default" r:id="rId42"/>
+      <w:footerReference w:type="even" r:id="rId42"/>
+      <w:footerReference w:type="default" r:id="rId43"/>
       <w:pgSz w:w="11909" w:h="16834"/>
       <w:pgMar w:top="1418" w:right="1797" w:bottom="1418" w:left="1797" w:header="709" w:footer="709" w:gutter="0"/>
       <w:pgNumType w:start="1"/>
@@ -27116,7 +27886,7 @@
         <w:noProof/>
         <w:color w:val="000000"/>
       </w:rPr>
-      <w:t>40</w:t>
+      <w:t>42</w:t>
     </w:r>
     <w:r>
       <w:rPr>
@@ -27197,7 +27967,7 @@
         <w:noProof/>
         <w:color w:val="000000"/>
       </w:rPr>
-      <w:t>39</w:t>
+      <w:t>41</w:t>
     </w:r>
     <w:r>
       <w:rPr>
@@ -32999,7 +33769,7 @@
 </file>
 
 <file path=customXml/itemProps2.xml><?xml version="1.0" encoding="utf-8"?>
-<ds:datastoreItem xmlns:ds="http://schemas.openxmlformats.org/officeDocument/2006/customXml" ds:itemID="{D71CAA1F-9D2A-47D3-9111-414B20021497}">
+<ds:datastoreItem xmlns:ds="http://schemas.openxmlformats.org/officeDocument/2006/customXml" ds:itemID="{0AF4997C-B6E3-4461-B358-1C6584CDCDD5}">
   <ds:schemaRefs>
     <ds:schemaRef ds:uri="http://schemas.openxmlformats.org/officeDocument/2006/bibliography"/>
   </ds:schemaRefs>

</xml_diff>